<commit_message>
N type mosfet (option 2) with 7 A max current
</commit_message>
<xml_diff>
--- a/MOSFET.docx
+++ b/MOSFET.docx
@@ -1,6 +1,6 @@
 
 <file path=word/document.xml><?xml version="1.0" encoding="utf-8"?>
-<w:document xmlns:wpc="http://schemas.microsoft.com/office/word/2010/wordprocessingCanvas" xmlns:mc="http://schemas.openxmlformats.org/markup-compatibility/2006" xmlns:o="urn:schemas-microsoft-com:office:office" xmlns:r="http://schemas.openxmlformats.org/officeDocument/2006/relationships" xmlns:m="http://schemas.openxmlformats.org/officeDocument/2006/math" xmlns:v="urn:schemas-microsoft-com:vml" xmlns:wp14="http://schemas.microsoft.com/office/word/2010/wordprocessingDrawing" xmlns:wp="http://schemas.openxmlformats.org/drawingml/2006/wordprocessingDrawing" xmlns:w10="urn:schemas-microsoft-com:office:word" xmlns:w="http://schemas.openxmlformats.org/wordprocessingml/2006/main" xmlns:w14="http://schemas.microsoft.com/office/word/2010/wordml" xmlns:w15="http://schemas.microsoft.com/office/word/2012/wordml" xmlns:wpg="http://schemas.microsoft.com/office/word/2010/wordprocessingGroup" xmlns:wpi="http://schemas.microsoft.com/office/word/2010/wordprocessingInk" xmlns:wne="http://schemas.microsoft.com/office/word/2006/wordml" xmlns:wps="http://schemas.microsoft.com/office/word/2010/wordprocessingShape" mc:Ignorable="w14 w15 wp14">
+<w:document xmlns:wpc="http://schemas.microsoft.com/office/word/2010/wordprocessingCanvas" xmlns:mc="http://schemas.openxmlformats.org/markup-compatibility/2006" xmlns:o="urn:schemas-microsoft-com:office:office" xmlns:r="http://schemas.openxmlformats.org/officeDocument/2006/relationships" xmlns:m="http://schemas.openxmlformats.org/officeDocument/2006/math" xmlns:v="urn:schemas-microsoft-com:vml" xmlns:wp14="http://schemas.microsoft.com/office/word/2010/wordprocessingDrawing" xmlns:wp="http://schemas.openxmlformats.org/drawingml/2006/wordprocessingDrawing" xmlns:w10="urn:schemas-microsoft-com:office:word" xmlns:w="http://schemas.openxmlformats.org/wordprocessingml/2006/main" xmlns:w14="http://schemas.microsoft.com/office/word/2010/wordml" xmlns:wpg="http://schemas.microsoft.com/office/word/2010/wordprocessingGroup" xmlns:wpi="http://schemas.microsoft.com/office/word/2010/wordprocessingInk" xmlns:wne="http://schemas.microsoft.com/office/word/2006/wordml" xmlns:wps="http://schemas.microsoft.com/office/word/2010/wordprocessingShape" mc:Ignorable="w14 wp14">
   <w:body>
     <w:p>
       <w:pPr>
@@ -53,8 +53,6 @@
         </w:rPr>
         <w:t>Max power dissipation : 0.35 W</w:t>
       </w:r>
-      <w:bookmarkStart w:id="0" w:name="_GoBack"/>
-      <w:bookmarkEnd w:id="0"/>
     </w:p>
     <w:p>
       <w:pPr>
@@ -66,7 +64,7 @@
       <w:r>
         <w:rPr>
           <w:noProof/>
-          <w:lang w:eastAsia="en-GB"/>
+          <w:lang w:val="en-US"/>
         </w:rPr>
         <w:drawing>
           <wp:anchor distT="0" distB="0" distL="114300" distR="114300" simplePos="0" relativeHeight="251657216" behindDoc="0" locked="0" layoutInCell="1" allowOverlap="1" wp14:anchorId="2E2CDAF7" wp14:editId="09D8F1C0">
@@ -92,7 +90,7 @@
                     <pic:cNvPicPr/>
                   </pic:nvPicPr>
                   <pic:blipFill rotWithShape="1">
-                    <a:blip r:embed="rId4" cstate="print">
+                    <a:blip r:embed="rId5" cstate="print">
                       <a:extLst>
                         <a:ext uri="{28A0092B-C50C-407E-A947-70E740481C1C}">
                           <a14:useLocalDpi xmlns:a14="http://schemas.microsoft.com/office/drawing/2010/main" val="0"/>
@@ -155,7 +153,7 @@
       <w:r>
         <w:rPr>
           <w:noProof/>
-          <w:lang w:eastAsia="en-GB"/>
+          <w:lang w:val="en-US"/>
         </w:rPr>
         <w:drawing>
           <wp:inline distT="0" distB="0" distL="0" distR="0" wp14:anchorId="1CFEEE09" wp14:editId="7C085B93">
@@ -173,7 +171,7 @@
                     <pic:cNvPicPr/>
                   </pic:nvPicPr>
                   <pic:blipFill rotWithShape="1">
-                    <a:blip r:embed="rId5"/>
+                    <a:blip r:embed="rId6"/>
                     <a:srcRect t="12562" r="3684" b="3141"/>
                     <a:stretch/>
                   </pic:blipFill>
@@ -214,7 +212,7 @@
       <w:r>
         <w:rPr>
           <w:noProof/>
-          <w:lang w:eastAsia="en-GB"/>
+          <w:lang w:val="en-US"/>
         </w:rPr>
         <w:drawing>
           <wp:inline distT="0" distB="0" distL="0" distR="0" wp14:anchorId="10FDD98D" wp14:editId="0AA82A54">
@@ -232,7 +230,7 @@
                     <pic:cNvPicPr/>
                   </pic:nvPicPr>
                   <pic:blipFill rotWithShape="1">
-                    <a:blip r:embed="rId6"/>
+                    <a:blip r:embed="rId7"/>
                     <a:srcRect t="48542" r="-12" b="39758"/>
                     <a:stretch/>
                   </pic:blipFill>
@@ -267,12 +265,17 @@
       </w:r>
     </w:p>
     <w:p>
-      <w:r>
-        <w:rPr>
-          <w:noProof/>
-          <w:lang w:eastAsia="en-GB"/>
-        </w:rPr>
-        <w:lastRenderedPageBreak/>
+      <w:pPr>
+        <w:rPr>
+          <w:noProof/>
+          <w:lang w:val="en-US"/>
+        </w:rPr>
+      </w:pPr>
+      <w:r>
+        <w:rPr>
+          <w:noProof/>
+          <w:lang w:val="en-US"/>
+        </w:rPr>
         <mc:AlternateContent>
           <mc:Choice Requires="wps">
             <w:drawing>
@@ -357,7 +360,7 @@
               </wp:anchor>
             </w:drawing>
           </mc:Choice>
-          <mc:Fallback>
+          <mc:Fallback xmlns:w15="http://schemas.microsoft.com/office/word/2012/wordml">
             <w:pict>
               <v:shapetype w14:anchorId="254AD287" id="_x0000_t202" coordsize="21600,21600" o:spt="202" path="m,l,21600r21600,l21600,xe">
                 <v:stroke joinstyle="miter"/>
@@ -398,7 +401,7 @@
       <w:r>
         <w:rPr>
           <w:noProof/>
-          <w:lang w:eastAsia="en-GB"/>
+          <w:lang w:val="en-US"/>
         </w:rPr>
         <mc:AlternateContent>
           <mc:Choice Requires="wps">
@@ -484,7 +487,7 @@
               </wp:anchor>
             </w:drawing>
           </mc:Choice>
-          <mc:Fallback>
+          <mc:Fallback xmlns:w15="http://schemas.microsoft.com/office/word/2012/wordml">
             <w:pict>
               <v:shape w14:anchorId="11C5D7D9" id="_x0000_s1027" type="#_x0000_t202" style="position:absolute;margin-left:-11.35pt;margin-top:150.65pt;width:58.65pt;height:129.3pt;z-index:251659264;visibility:visible;mso-wrap-style:square;mso-width-percent:0;mso-height-percent:0;mso-wrap-distance-left:9pt;mso-wrap-distance-top:3.6pt;mso-wrap-distance-right:9pt;mso-wrap-distance-bottom:3.6pt;mso-position-horizontal:absolute;mso-position-horizontal-relative:text;mso-position-vertical:absolute;mso-position-vertical-relative:text;mso-width-percent:0;mso-height-percent:0;mso-width-relative:margin;mso-height-relative:margin;v-text-anchor:top" o:gfxdata="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" strokecolor="white [3212]">
                 <v:textbox style="layout-flow:vertical;mso-layout-flow-alt:bottom-to-top">
@@ -518,13 +521,32 @@
           </mc:Fallback>
         </mc:AlternateContent>
       </w:r>
-      <w:r>
-        <w:rPr>
-          <w:noProof/>
-          <w:lang w:eastAsia="en-GB"/>
-        </w:rPr>
+    </w:p>
+    <w:p>
+      <w:pPr>
+        <w:spacing w:before="0"/>
+        <w:rPr>
+          <w:noProof/>
+          <w:lang w:val="en-US"/>
+        </w:rPr>
+      </w:pPr>
+      <w:r>
+        <w:rPr>
+          <w:noProof/>
+          <w:lang w:val="en-US"/>
+        </w:rPr>
+        <w:br w:type="page"/>
+      </w:r>
+    </w:p>
+    <w:p>
+      <w:r>
+        <w:rPr>
+          <w:noProof/>
+          <w:lang w:val="en-US"/>
+        </w:rPr>
+        <w:lastRenderedPageBreak/>
         <w:drawing>
-          <wp:inline distT="0" distB="0" distL="0" distR="0" wp14:anchorId="0BDDFCA7" wp14:editId="7D9D315C">
+          <wp:inline distT="0" distB="0" distL="0" distR="0" wp14:anchorId="74407922" wp14:editId="687414BF">
             <wp:extent cx="3843867" cy="1744133"/>
             <wp:effectExtent l="0" t="0" r="4445" b="8890"/>
             <wp:docPr id="4" name="Picture 4"/>
@@ -539,7 +561,7 @@
                     <pic:cNvPicPr/>
                   </pic:nvPicPr>
                   <pic:blipFill rotWithShape="1">
-                    <a:blip r:embed="rId7"/>
+                    <a:blip r:embed="rId8"/>
                     <a:srcRect l="28426" t="31923" r="24460" b="30055"/>
                     <a:stretch/>
                   </pic:blipFill>
@@ -567,6 +589,202 @@
         </w:drawing>
       </w:r>
     </w:p>
+    <w:p/>
+    <w:p>
+      <w:pPr>
+        <w:spacing w:before="0"/>
+      </w:pPr>
+      <w:r>
+        <w:br w:type="page"/>
+      </w:r>
+      <w:bookmarkStart w:id="0" w:name="_GoBack"/>
+      <w:bookmarkEnd w:id="0"/>
+    </w:p>
+    <w:p>
+      <w:r>
+        <w:t xml:space="preserve">Option 2: </w:t>
+      </w:r>
+    </w:p>
+    <w:p>
+      <w:hyperlink r:id="rId9" w:history="1">
+        <w:r>
+          <w:rPr>
+            <w:rStyle w:val="Hyperlink"/>
+          </w:rPr>
+          <w:t>http://www.ti.com/product/CSD13381F4/datasheet</w:t>
+        </w:r>
+      </w:hyperlink>
+    </w:p>
+    <w:p/>
+    <w:p>
+      <w:r>
+        <w:rPr>
+          <w:noProof/>
+          <w:lang w:val="en-US"/>
+        </w:rPr>
+        <w:drawing>
+          <wp:inline distT="0" distB="0" distL="0" distR="0">
+            <wp:extent cx="5274310" cy="3225945"/>
+            <wp:effectExtent l="0" t="0" r="2540" b="0"/>
+            <wp:docPr id="5" name="Picture 5" descr="C:\Users\Anna\AppData\Local\Temp\datasheet.jpg"/>
+            <wp:cNvGraphicFramePr>
+              <a:graphicFrameLocks xmlns:a="http://schemas.openxmlformats.org/drawingml/2006/main" noChangeAspect="1"/>
+            </wp:cNvGraphicFramePr>
+            <a:graphic xmlns:a="http://schemas.openxmlformats.org/drawingml/2006/main">
+              <a:graphicData uri="http://schemas.openxmlformats.org/drawingml/2006/picture">
+                <pic:pic xmlns:pic="http://schemas.openxmlformats.org/drawingml/2006/picture">
+                  <pic:nvPicPr>
+                    <pic:cNvPr id="0" name="Picture 1" descr="C:\Users\Anna\AppData\Local\Temp\datasheet.jpg"/>
+                    <pic:cNvPicPr>
+                      <a:picLocks noChangeAspect="1" noChangeArrowheads="1"/>
+                    </pic:cNvPicPr>
+                  </pic:nvPicPr>
+                  <pic:blipFill>
+                    <a:blip r:embed="rId10" cstate="print">
+                      <a:extLst>
+                        <a:ext uri="{28A0092B-C50C-407E-A947-70E740481C1C}">
+                          <a14:useLocalDpi xmlns:a14="http://schemas.microsoft.com/office/drawing/2010/main" val="0"/>
+                        </a:ext>
+                      </a:extLst>
+                    </a:blip>
+                    <a:srcRect/>
+                    <a:stretch>
+                      <a:fillRect/>
+                    </a:stretch>
+                  </pic:blipFill>
+                  <pic:spPr bwMode="auto">
+                    <a:xfrm>
+                      <a:off x="0" y="0"/>
+                      <a:ext cx="5274310" cy="3225945"/>
+                    </a:xfrm>
+                    <a:prstGeom prst="rect">
+                      <a:avLst/>
+                    </a:prstGeom>
+                    <a:noFill/>
+                    <a:ln>
+                      <a:noFill/>
+                    </a:ln>
+                  </pic:spPr>
+                </pic:pic>
+              </a:graphicData>
+            </a:graphic>
+          </wp:inline>
+        </w:drawing>
+      </w:r>
+    </w:p>
+    <w:p/>
+    <w:p>
+      <w:r>
+        <w:rPr>
+          <w:noProof/>
+          <w:lang w:val="en-US"/>
+        </w:rPr>
+        <w:drawing>
+          <wp:inline distT="0" distB="0" distL="0" distR="0">
+            <wp:extent cx="5274310" cy="4561979"/>
+            <wp:effectExtent l="0" t="0" r="2540" b="0"/>
+            <wp:docPr id="7" name="Picture 7" descr="C:\Users\Anna\AppData\Local\Temp\datasheet.jpg"/>
+            <wp:cNvGraphicFramePr>
+              <a:graphicFrameLocks xmlns:a="http://schemas.openxmlformats.org/drawingml/2006/main" noChangeAspect="1"/>
+            </wp:cNvGraphicFramePr>
+            <a:graphic xmlns:a="http://schemas.openxmlformats.org/drawingml/2006/main">
+              <a:graphicData uri="http://schemas.openxmlformats.org/drawingml/2006/picture">
+                <pic:pic xmlns:pic="http://schemas.openxmlformats.org/drawingml/2006/picture">
+                  <pic:nvPicPr>
+                    <pic:cNvPr id="0" name="Picture 2" descr="C:\Users\Anna\AppData\Local\Temp\datasheet.jpg"/>
+                    <pic:cNvPicPr>
+                      <a:picLocks noChangeAspect="1" noChangeArrowheads="1"/>
+                    </pic:cNvPicPr>
+                  </pic:nvPicPr>
+                  <pic:blipFill>
+                    <a:blip r:embed="rId11" cstate="print">
+                      <a:extLst>
+                        <a:ext uri="{28A0092B-C50C-407E-A947-70E740481C1C}">
+                          <a14:useLocalDpi xmlns:a14="http://schemas.microsoft.com/office/drawing/2010/main" val="0"/>
+                        </a:ext>
+                      </a:extLst>
+                    </a:blip>
+                    <a:srcRect/>
+                    <a:stretch>
+                      <a:fillRect/>
+                    </a:stretch>
+                  </pic:blipFill>
+                  <pic:spPr bwMode="auto">
+                    <a:xfrm>
+                      <a:off x="0" y="0"/>
+                      <a:ext cx="5274310" cy="4561979"/>
+                    </a:xfrm>
+                    <a:prstGeom prst="rect">
+                      <a:avLst/>
+                    </a:prstGeom>
+                    <a:noFill/>
+                    <a:ln>
+                      <a:noFill/>
+                    </a:ln>
+                  </pic:spPr>
+                </pic:pic>
+              </a:graphicData>
+            </a:graphic>
+          </wp:inline>
+        </w:drawing>
+      </w:r>
+    </w:p>
+    <w:p>
+      <w:r>
+        <w:rPr>
+          <w:noProof/>
+          <w:lang w:val="en-US"/>
+        </w:rPr>
+        <w:drawing>
+          <wp:inline distT="0" distB="0" distL="0" distR="0">
+            <wp:extent cx="5274310" cy="2357162"/>
+            <wp:effectExtent l="0" t="0" r="2540" b="5080"/>
+            <wp:docPr id="8" name="Picture 8" descr="C:\Users\Anna\AppData\Local\Temp\datasheet.jpg"/>
+            <wp:cNvGraphicFramePr>
+              <a:graphicFrameLocks xmlns:a="http://schemas.openxmlformats.org/drawingml/2006/main" noChangeAspect="1"/>
+            </wp:cNvGraphicFramePr>
+            <a:graphic xmlns:a="http://schemas.openxmlformats.org/drawingml/2006/main">
+              <a:graphicData uri="http://schemas.openxmlformats.org/drawingml/2006/picture">
+                <pic:pic xmlns:pic="http://schemas.openxmlformats.org/drawingml/2006/picture">
+                  <pic:nvPicPr>
+                    <pic:cNvPr id="0" name="Picture 3" descr="C:\Users\Anna\AppData\Local\Temp\datasheet.jpg"/>
+                    <pic:cNvPicPr>
+                      <a:picLocks noChangeAspect="1" noChangeArrowheads="1"/>
+                    </pic:cNvPicPr>
+                  </pic:nvPicPr>
+                  <pic:blipFill>
+                    <a:blip r:embed="rId12" cstate="print">
+                      <a:extLst>
+                        <a:ext uri="{28A0092B-C50C-407E-A947-70E740481C1C}">
+                          <a14:useLocalDpi xmlns:a14="http://schemas.microsoft.com/office/drawing/2010/main" val="0"/>
+                        </a:ext>
+                      </a:extLst>
+                    </a:blip>
+                    <a:srcRect/>
+                    <a:stretch>
+                      <a:fillRect/>
+                    </a:stretch>
+                  </pic:blipFill>
+                  <pic:spPr bwMode="auto">
+                    <a:xfrm>
+                      <a:off x="0" y="0"/>
+                      <a:ext cx="5274310" cy="2357162"/>
+                    </a:xfrm>
+                    <a:prstGeom prst="rect">
+                      <a:avLst/>
+                    </a:prstGeom>
+                    <a:noFill/>
+                    <a:ln>
+                      <a:noFill/>
+                    </a:ln>
+                  </pic:spPr>
+                </pic:pic>
+              </a:graphicData>
+            </a:graphic>
+          </wp:inline>
+        </w:drawing>
+      </w:r>
+    </w:p>
     <w:sectPr>
       <w:pgSz w:w="11906" w:h="16838"/>
       <w:pgMar w:top="1440" w:right="1800" w:bottom="1440" w:left="1800" w:header="708" w:footer="708" w:gutter="0"/>
@@ -578,7 +796,7 @@
 </file>
 
 <file path=word/styles.xml><?xml version="1.0" encoding="utf-8"?>
-<w:styles xmlns:mc="http://schemas.openxmlformats.org/markup-compatibility/2006" xmlns:r="http://schemas.openxmlformats.org/officeDocument/2006/relationships" xmlns:w="http://schemas.openxmlformats.org/wordprocessingml/2006/main" xmlns:w14="http://schemas.microsoft.com/office/word/2010/wordml" xmlns:w15="http://schemas.microsoft.com/office/word/2012/wordml" mc:Ignorable="w14 w15">
+<w:styles xmlns:mc="http://schemas.openxmlformats.org/markup-compatibility/2006" xmlns:r="http://schemas.openxmlformats.org/officeDocument/2006/relationships" xmlns:w="http://schemas.openxmlformats.org/wordprocessingml/2006/main" xmlns:w14="http://schemas.microsoft.com/office/word/2010/wordml" mc:Ignorable="w14">
   <w:docDefaults>
     <w:rPrDefault>
       <w:rPr>
@@ -594,378 +812,144 @@
       </w:pPr>
     </w:pPrDefault>
   </w:docDefaults>
-  <w:latentStyles w:defLockedState="0" w:defUIPriority="99" w:defSemiHidden="0" w:defUnhideWhenUsed="0" w:defQFormat="0" w:count="371">
-    <w:lsdException w:name="Normal" w:uiPriority="0" w:qFormat="1"/>
-    <w:lsdException w:name="heading 1" w:uiPriority="9" w:qFormat="1"/>
-    <w:lsdException w:name="heading 2" w:semiHidden="1" w:uiPriority="9" w:unhideWhenUsed="1" w:qFormat="1"/>
-    <w:lsdException w:name="heading 3" w:semiHidden="1" w:uiPriority="9" w:unhideWhenUsed="1" w:qFormat="1"/>
-    <w:lsdException w:name="heading 4" w:semiHidden="1" w:uiPriority="9" w:unhideWhenUsed="1" w:qFormat="1"/>
-    <w:lsdException w:name="heading 5" w:semiHidden="1" w:uiPriority="9" w:unhideWhenUsed="1" w:qFormat="1"/>
-    <w:lsdException w:name="heading 6" w:semiHidden="1" w:uiPriority="9" w:unhideWhenUsed="1" w:qFormat="1"/>
-    <w:lsdException w:name="heading 7" w:semiHidden="1" w:uiPriority="9" w:unhideWhenUsed="1" w:qFormat="1"/>
-    <w:lsdException w:name="heading 8" w:semiHidden="1" w:uiPriority="9" w:unhideWhenUsed="1" w:qFormat="1"/>
-    <w:lsdException w:name="heading 9" w:semiHidden="1" w:uiPriority="9" w:unhideWhenUsed="1" w:qFormat="1"/>
-    <w:lsdException w:name="index 1" w:semiHidden="1" w:unhideWhenUsed="1"/>
-    <w:lsdException w:name="index 2" w:semiHidden="1" w:unhideWhenUsed="1"/>
-    <w:lsdException w:name="index 3" w:semiHidden="1" w:unhideWhenUsed="1"/>
-    <w:lsdException w:name="index 4" w:semiHidden="1" w:unhideWhenUsed="1"/>
-    <w:lsdException w:name="index 5" w:semiHidden="1" w:unhideWhenUsed="1"/>
-    <w:lsdException w:name="index 6" w:semiHidden="1" w:unhideWhenUsed="1"/>
-    <w:lsdException w:name="index 7" w:semiHidden="1" w:unhideWhenUsed="1"/>
-    <w:lsdException w:name="index 8" w:semiHidden="1" w:unhideWhenUsed="1"/>
-    <w:lsdException w:name="index 9" w:semiHidden="1" w:unhideWhenUsed="1"/>
-    <w:lsdException w:name="toc 1" w:semiHidden="1" w:uiPriority="39" w:unhideWhenUsed="1"/>
-    <w:lsdException w:name="toc 2" w:semiHidden="1" w:uiPriority="39" w:unhideWhenUsed="1"/>
-    <w:lsdException w:name="toc 3" w:semiHidden="1" w:uiPriority="39" w:unhideWhenUsed="1"/>
-    <w:lsdException w:name="toc 4" w:semiHidden="1" w:uiPriority="39" w:unhideWhenUsed="1"/>
-    <w:lsdException w:name="toc 5" w:semiHidden="1" w:uiPriority="39" w:unhideWhenUsed="1"/>
-    <w:lsdException w:name="toc 6" w:semiHidden="1" w:uiPriority="39" w:unhideWhenUsed="1"/>
-    <w:lsdException w:name="toc 7" w:semiHidden="1" w:uiPriority="39" w:unhideWhenUsed="1"/>
-    <w:lsdException w:name="toc 8" w:semiHidden="1" w:uiPriority="39" w:unhideWhenUsed="1"/>
-    <w:lsdException w:name="toc 9" w:semiHidden="1" w:uiPriority="39" w:unhideWhenUsed="1"/>
-    <w:lsdException w:name="Normal Indent" w:semiHidden="1" w:unhideWhenUsed="1"/>
-    <w:lsdException w:name="footnote text" w:semiHidden="1" w:unhideWhenUsed="1"/>
-    <w:lsdException w:name="annotation text" w:semiHidden="1" w:unhideWhenUsed="1"/>
-    <w:lsdException w:name="header" w:semiHidden="1" w:unhideWhenUsed="1"/>
-    <w:lsdException w:name="footer" w:semiHidden="1" w:unhideWhenUsed="1"/>
-    <w:lsdException w:name="index heading" w:semiHidden="1" w:unhideWhenUsed="1"/>
-    <w:lsdException w:name="caption" w:semiHidden="1" w:uiPriority="35" w:unhideWhenUsed="1" w:qFormat="1"/>
-    <w:lsdException w:name="table of figures" w:semiHidden="1" w:unhideWhenUsed="1"/>
-    <w:lsdException w:name="envelope address" w:semiHidden="1" w:unhideWhenUsed="1"/>
-    <w:lsdException w:name="envelope return" w:semiHidden="1" w:unhideWhenUsed="1"/>
-    <w:lsdException w:name="footnote reference" w:semiHidden="1" w:unhideWhenUsed="1"/>
-    <w:lsdException w:name="annotation reference" w:semiHidden="1" w:unhideWhenUsed="1"/>
-    <w:lsdException w:name="line number" w:semiHidden="1" w:unhideWhenUsed="1"/>
-    <w:lsdException w:name="page number" w:semiHidden="1" w:unhideWhenUsed="1"/>
-    <w:lsdException w:name="endnote reference" w:semiHidden="1" w:unhideWhenUsed="1"/>
-    <w:lsdException w:name="endnote text" w:semiHidden="1" w:unhideWhenUsed="1"/>
-    <w:lsdException w:name="table of authorities" w:semiHidden="1" w:unhideWhenUsed="1"/>
-    <w:lsdException w:name="macro" w:semiHidden="1" w:unhideWhenUsed="1"/>
-    <w:lsdException w:name="toa heading" w:semiHidden="1" w:unhideWhenUsed="1"/>
-    <w:lsdException w:name="List" w:semiHidden="1" w:unhideWhenUsed="1"/>
-    <w:lsdException w:name="List Bullet" w:semiHidden="1" w:unhideWhenUsed="1"/>
-    <w:lsdException w:name="List Number" w:semiHidden="1" w:unhideWhenUsed="1"/>
-    <w:lsdException w:name="List 2" w:semiHidden="1" w:unhideWhenUsed="1"/>
-    <w:lsdException w:name="List 3" w:semiHidden="1" w:unhideWhenUsed="1"/>
-    <w:lsdException w:name="List 4" w:semiHidden="1" w:unhideWhenUsed="1"/>
-    <w:lsdException w:name="List 5" w:semiHidden="1" w:unhideWhenUsed="1"/>
-    <w:lsdException w:name="List Bullet 2" w:semiHidden="1" w:unhideWhenUsed="1"/>
-    <w:lsdException w:name="List Bullet 3" w:semiHidden="1" w:unhideWhenUsed="1"/>
-    <w:lsdException w:name="List Bullet 4" w:semiHidden="1" w:unhideWhenUsed="1"/>
-    <w:lsdException w:name="List Bullet 5" w:semiHidden="1" w:unhideWhenUsed="1"/>
-    <w:lsdException w:name="List Number 2" w:semiHidden="1" w:unhideWhenUsed="1"/>
-    <w:lsdException w:name="List Number 3" w:semiHidden="1" w:unhideWhenUsed="1"/>
-    <w:lsdException w:name="List Number 4" w:semiHidden="1" w:unhideWhenUsed="1"/>
-    <w:lsdException w:name="List Number 5" w:semiHidden="1" w:unhideWhenUsed="1"/>
-    <w:lsdException w:name="Title" w:uiPriority="10" w:qFormat="1"/>
-    <w:lsdException w:name="Closing" w:semiHidden="1" w:unhideWhenUsed="1"/>
-    <w:lsdException w:name="Signature" w:semiHidden="1" w:unhideWhenUsed="1"/>
-    <w:lsdException w:name="Default Paragraph Font" w:semiHidden="1" w:uiPriority="1" w:unhideWhenUsed="1"/>
-    <w:lsdException w:name="Body Text" w:semiHidden="1" w:unhideWhenUsed="1"/>
-    <w:lsdException w:name="Body Text Indent" w:semiHidden="1" w:unhideWhenUsed="1"/>
-    <w:lsdException w:name="List Continue" w:semiHidden="1" w:unhideWhenUsed="1"/>
-    <w:lsdException w:name="List Continue 2" w:semiHidden="1" w:unhideWhenUsed="1"/>
-    <w:lsdException w:name="List Continue 3" w:semiHidden="1" w:unhideWhenUsed="1"/>
-    <w:lsdException w:name="List Continue 4" w:semiHidden="1" w:unhideWhenUsed="1"/>
-    <w:lsdException w:name="List Continue 5" w:semiHidden="1" w:unhideWhenUsed="1"/>
-    <w:lsdException w:name="Message Header" w:semiHidden="1" w:unhideWhenUsed="1"/>
-    <w:lsdException w:name="Subtitle" w:uiPriority="11" w:qFormat="1"/>
-    <w:lsdException w:name="Salutation" w:semiHidden="1" w:unhideWhenUsed="1"/>
-    <w:lsdException w:name="Date" w:semiHidden="1" w:unhideWhenUsed="1"/>
-    <w:lsdException w:name="Body Text First Indent" w:semiHidden="1" w:unhideWhenUsed="1"/>
-    <w:lsdException w:name="Body Text First Indent 2" w:semiHidden="1" w:unhideWhenUsed="1"/>
-    <w:lsdException w:name="Note Heading" w:semiHidden="1" w:unhideWhenUsed="1"/>
-    <w:lsdException w:name="Body Text 2" w:semiHidden="1" w:unhideWhenUsed="1"/>
-    <w:lsdException w:name="Body Text 3" w:semiHidden="1" w:unhideWhenUsed="1"/>
-    <w:lsdException w:name="Body Text Indent 2" w:semiHidden="1" w:unhideWhenUsed="1"/>
-    <w:lsdException w:name="Body Text Indent 3" w:semiHidden="1" w:unhideWhenUsed="1"/>
-    <w:lsdException w:name="Block Text" w:semiHidden="1" w:unhideWhenUsed="1"/>
-    <w:lsdException w:name="Hyperlink" w:semiHidden="1" w:unhideWhenUsed="1"/>
-    <w:lsdException w:name="FollowedHyperlink" w:semiHidden="1" w:unhideWhenUsed="1"/>
-    <w:lsdException w:name="Strong" w:uiPriority="22" w:qFormat="1"/>
-    <w:lsdException w:name="Emphasis" w:uiPriority="20" w:qFormat="1"/>
-    <w:lsdException w:name="Document Map" w:semiHidden="1" w:unhideWhenUsed="1"/>
-    <w:lsdException w:name="Plain Text" w:semiHidden="1" w:unhideWhenUsed="1"/>
-    <w:lsdException w:name="E-mail Signature" w:semiHidden="1" w:unhideWhenUsed="1"/>
-    <w:lsdException w:name="HTML Top of Form" w:semiHidden="1" w:unhideWhenUsed="1"/>
-    <w:lsdException w:name="HTML Bottom of Form" w:semiHidden="1" w:unhideWhenUsed="1"/>
-    <w:lsdException w:name="Normal (Web)" w:semiHidden="1" w:unhideWhenUsed="1"/>
-    <w:lsdException w:name="HTML Acronym" w:semiHidden="1" w:unhideWhenUsed="1"/>
-    <w:lsdException w:name="HTML Address" w:semiHidden="1" w:unhideWhenUsed="1"/>
-    <w:lsdException w:name="HTML Cite" w:semiHidden="1" w:unhideWhenUsed="1"/>
-    <w:lsdException w:name="HTML Code" w:semiHidden="1" w:unhideWhenUsed="1"/>
-    <w:lsdException w:name="HTML Definition" w:semiHidden="1" w:unhideWhenUsed="1"/>
-    <w:lsdException w:name="HTML Keyboard" w:semiHidden="1" w:unhideWhenUsed="1"/>
-    <w:lsdException w:name="HTML Preformatted" w:semiHidden="1" w:unhideWhenUsed="1"/>
-    <w:lsdException w:name="HTML Sample" w:semiHidden="1" w:unhideWhenUsed="1"/>
-    <w:lsdException w:name="HTML Typewriter" w:semiHidden="1" w:unhideWhenUsed="1"/>
-    <w:lsdException w:name="HTML Variable" w:semiHidden="1" w:unhideWhenUsed="1"/>
-    <w:lsdException w:name="Normal Table" w:semiHidden="1" w:unhideWhenUsed="1"/>
-    <w:lsdException w:name="annotation subject" w:semiHidden="1" w:unhideWhenUsed="1"/>
-    <w:lsdException w:name="No List" w:semiHidden="1" w:unhideWhenUsed="1"/>
-    <w:lsdException w:name="Outline List 1" w:semiHidden="1" w:unhideWhenUsed="1"/>
-    <w:lsdException w:name="Outline List 2" w:semiHidden="1" w:unhideWhenUsed="1"/>
-    <w:lsdException w:name="Outline List 3" w:semiHidden="1" w:unhideWhenUsed="1"/>
-    <w:lsdException w:name="Table Simple 1" w:semiHidden="1" w:unhideWhenUsed="1"/>
-    <w:lsdException w:name="Table Simple 2" w:semiHidden="1" w:unhideWhenUsed="1"/>
-    <w:lsdException w:name="Table Simple 3" w:semiHidden="1" w:unhideWhenUsed="1"/>
-    <w:lsdException w:name="Table Classic 1" w:semiHidden="1" w:unhideWhenUsed="1"/>
-    <w:lsdException w:name="Table Classic 2" w:semiHidden="1" w:unhideWhenUsed="1"/>
-    <w:lsdException w:name="Table Classic 3" w:semiHidden="1" w:unhideWhenUsed="1"/>
-    <w:lsdException w:name="Table Classic 4" w:semiHidden="1" w:unhideWhenUsed="1"/>
-    <w:lsdException w:name="Table Colorful 1" w:semiHidden="1" w:unhideWhenUsed="1"/>
-    <w:lsdException w:name="Table Colorful 2" w:semiHidden="1" w:unhideWhenUsed="1"/>
-    <w:lsdException w:name="Table Colorful 3" w:semiHidden="1" w:unhideWhenUsed="1"/>
-    <w:lsdException w:name="Table Columns 1" w:semiHidden="1" w:unhideWhenUsed="1"/>
-    <w:lsdException w:name="Table Columns 2" w:semiHidden="1" w:unhideWhenUsed="1"/>
-    <w:lsdException w:name="Table Columns 3" w:semiHidden="1" w:unhideWhenUsed="1"/>
-    <w:lsdException w:name="Table Columns 4" w:semiHidden="1" w:unhideWhenUsed="1"/>
-    <w:lsdException w:name="Table Columns 5" w:semiHidden="1" w:unhideWhenUsed="1"/>
-    <w:lsdException w:name="Table Grid 1" w:semiHidden="1" w:unhideWhenUsed="1"/>
-    <w:lsdException w:name="Table Grid 2" w:semiHidden="1" w:unhideWhenUsed="1"/>
-    <w:lsdException w:name="Table Grid 3" w:semiHidden="1" w:unhideWhenUsed="1"/>
-    <w:lsdException w:name="Table Grid 4" w:semiHidden="1" w:unhideWhenUsed="1"/>
-    <w:lsdException w:name="Table Grid 5" w:semiHidden="1" w:unhideWhenUsed="1"/>
-    <w:lsdException w:name="Table Grid 6" w:semiHidden="1" w:unhideWhenUsed="1"/>
-    <w:lsdException w:name="Table Grid 7" w:semiHidden="1" w:unhideWhenUsed="1"/>
-    <w:lsdException w:name="Table Grid 8" w:semiHidden="1" w:unhideWhenUsed="1"/>
-    <w:lsdException w:name="Table List 1" w:semiHidden="1" w:unhideWhenUsed="1"/>
-    <w:lsdException w:name="Table List 2" w:semiHidden="1" w:unhideWhenUsed="1"/>
-    <w:lsdException w:name="Table List 3" w:semiHidden="1" w:unhideWhenUsed="1"/>
-    <w:lsdException w:name="Table List 4" w:semiHidden="1" w:unhideWhenUsed="1"/>
-    <w:lsdException w:name="Table List 5" w:semiHidden="1" w:unhideWhenUsed="1"/>
-    <w:lsdException w:name="Table List 6" w:semiHidden="1" w:unhideWhenUsed="1"/>
-    <w:lsdException w:name="Table List 7" w:semiHidden="1" w:unhideWhenUsed="1"/>
-    <w:lsdException w:name="Table List 8" w:semiHidden="1" w:unhideWhenUsed="1"/>
-    <w:lsdException w:name="Table 3D effects 1" w:semiHidden="1" w:unhideWhenUsed="1"/>
-    <w:lsdException w:name="Table 3D effects 2" w:semiHidden="1" w:unhideWhenUsed="1"/>
-    <w:lsdException w:name="Table 3D effects 3" w:semiHidden="1" w:unhideWhenUsed="1"/>
-    <w:lsdException w:name="Table Contemporary" w:semiHidden="1" w:unhideWhenUsed="1"/>
-    <w:lsdException w:name="Table Elegant" w:semiHidden="1" w:unhideWhenUsed="1"/>
-    <w:lsdException w:name="Table Professional" w:semiHidden="1" w:unhideWhenUsed="1"/>
-    <w:lsdException w:name="Table Subtle 1" w:semiHidden="1" w:unhideWhenUsed="1"/>
-    <w:lsdException w:name="Table Subtle 2" w:semiHidden="1" w:unhideWhenUsed="1"/>
-    <w:lsdException w:name="Table Web 1" w:semiHidden="1" w:unhideWhenUsed="1"/>
-    <w:lsdException w:name="Table Web 2" w:semiHidden="1" w:unhideWhenUsed="1"/>
-    <w:lsdException w:name="Table Web 3" w:semiHidden="1" w:unhideWhenUsed="1"/>
-    <w:lsdException w:name="Balloon Text" w:semiHidden="1" w:unhideWhenUsed="1"/>
-    <w:lsdException w:name="Table Grid" w:uiPriority="59"/>
-    <w:lsdException w:name="Table Theme" w:semiHidden="1" w:unhideWhenUsed="1"/>
-    <w:lsdException w:name="Placeholder Text" w:semiHidden="1"/>
-    <w:lsdException w:name="No Spacing" w:uiPriority="1" w:qFormat="1"/>
-    <w:lsdException w:name="Light Shading" w:uiPriority="60"/>
-    <w:lsdException w:name="Light List" w:uiPriority="61"/>
-    <w:lsdException w:name="Light Grid" w:uiPriority="62"/>
-    <w:lsdException w:name="Medium Shading 1" w:uiPriority="63"/>
-    <w:lsdException w:name="Medium Shading 2" w:uiPriority="64"/>
-    <w:lsdException w:name="Medium List 1" w:uiPriority="65"/>
-    <w:lsdException w:name="Medium List 2" w:uiPriority="66"/>
-    <w:lsdException w:name="Medium Grid 1" w:uiPriority="67"/>
-    <w:lsdException w:name="Medium Grid 2" w:uiPriority="68"/>
-    <w:lsdException w:name="Medium Grid 3" w:uiPriority="69"/>
-    <w:lsdException w:name="Dark List" w:uiPriority="70"/>
-    <w:lsdException w:name="Colorful Shading" w:uiPriority="71"/>
-    <w:lsdException w:name="Colorful List" w:uiPriority="72"/>
-    <w:lsdException w:name="Colorful Grid" w:uiPriority="73"/>
-    <w:lsdException w:name="Light Shading Accent 1" w:uiPriority="60"/>
-    <w:lsdException w:name="Light List Accent 1" w:uiPriority="61"/>
-    <w:lsdException w:name="Light Grid Accent 1" w:uiPriority="62"/>
-    <w:lsdException w:name="Medium Shading 1 Accent 1" w:uiPriority="63"/>
-    <w:lsdException w:name="Medium Shading 2 Accent 1" w:uiPriority="64"/>
-    <w:lsdException w:name="Medium List 1 Accent 1" w:uiPriority="65"/>
-    <w:lsdException w:name="Revision" w:semiHidden="1"/>
-    <w:lsdException w:name="List Paragraph" w:uiPriority="34" w:qFormat="1"/>
-    <w:lsdException w:name="Quote" w:uiPriority="29" w:qFormat="1"/>
-    <w:lsdException w:name="Intense Quote" w:uiPriority="30" w:qFormat="1"/>
-    <w:lsdException w:name="Medium List 2 Accent 1" w:uiPriority="66"/>
-    <w:lsdException w:name="Medium Grid 1 Accent 1" w:uiPriority="67"/>
-    <w:lsdException w:name="Medium Grid 2 Accent 1" w:uiPriority="68"/>
-    <w:lsdException w:name="Medium Grid 3 Accent 1" w:uiPriority="69"/>
-    <w:lsdException w:name="Dark List Accent 1" w:uiPriority="70"/>
-    <w:lsdException w:name="Colorful Shading Accent 1" w:uiPriority="71"/>
-    <w:lsdException w:name="Colorful List Accent 1" w:uiPriority="72"/>
-    <w:lsdException w:name="Colorful Grid Accent 1" w:uiPriority="73"/>
-    <w:lsdException w:name="Light Shading Accent 2" w:uiPriority="60"/>
-    <w:lsdException w:name="Light List Accent 2" w:uiPriority="61"/>
-    <w:lsdException w:name="Light Grid Accent 2" w:uiPriority="62"/>
-    <w:lsdException w:name="Medium Shading 1 Accent 2" w:uiPriority="63"/>
-    <w:lsdException w:name="Medium Shading 2 Accent 2" w:uiPriority="64"/>
-    <w:lsdException w:name="Medium List 1 Accent 2" w:uiPriority="65"/>
-    <w:lsdException w:name="Medium List 2 Accent 2" w:uiPriority="66"/>
-    <w:lsdException w:name="Medium Grid 1 Accent 2" w:uiPriority="67"/>
-    <w:lsdException w:name="Medium Grid 2 Accent 2" w:uiPriority="68"/>
-    <w:lsdException w:name="Medium Grid 3 Accent 2" w:uiPriority="69"/>
-    <w:lsdException w:name="Dark List Accent 2" w:uiPriority="70"/>
-    <w:lsdException w:name="Colorful Shading Accent 2" w:uiPriority="71"/>
-    <w:lsdException w:name="Colorful List Accent 2" w:uiPriority="72"/>
-    <w:lsdException w:name="Colorful Grid Accent 2" w:uiPriority="73"/>
-    <w:lsdException w:name="Light Shading Accent 3" w:uiPriority="60"/>
-    <w:lsdException w:name="Light List Accent 3" w:uiPriority="61"/>
-    <w:lsdException w:name="Light Grid Accent 3" w:uiPriority="62"/>
-    <w:lsdException w:name="Medium Shading 1 Accent 3" w:uiPriority="63"/>
-    <w:lsdException w:name="Medium Shading 2 Accent 3" w:uiPriority="64"/>
-    <w:lsdException w:name="Medium List 1 Accent 3" w:uiPriority="65"/>
-    <w:lsdException w:name="Medium List 2 Accent 3" w:uiPriority="66"/>
-    <w:lsdException w:name="Medium Grid 1 Accent 3" w:uiPriority="67"/>
-    <w:lsdException w:name="Medium Grid 2 Accent 3" w:uiPriority="68"/>
-    <w:lsdException w:name="Medium Grid 3 Accent 3" w:uiPriority="69"/>
-    <w:lsdException w:name="Dark List Accent 3" w:uiPriority="70"/>
-    <w:lsdException w:name="Colorful Shading Accent 3" w:uiPriority="71"/>
-    <w:lsdException w:name="Colorful List Accent 3" w:uiPriority="72"/>
-    <w:lsdException w:name="Colorful Grid Accent 3" w:uiPriority="73"/>
-    <w:lsdException w:name="Light Shading Accent 4" w:uiPriority="60"/>
-    <w:lsdException w:name="Light List Accent 4" w:uiPriority="61"/>
-    <w:lsdException w:name="Light Grid Accent 4" w:uiPriority="62"/>
-    <w:lsdException w:name="Medium Shading 1 Accent 4" w:uiPriority="63"/>
-    <w:lsdException w:name="Medium Shading 2 Accent 4" w:uiPriority="64"/>
-    <w:lsdException w:name="Medium List 1 Accent 4" w:uiPriority="65"/>
-    <w:lsdException w:name="Medium List 2 Accent 4" w:uiPriority="66"/>
-    <w:lsdException w:name="Medium Grid 1 Accent 4" w:uiPriority="67"/>
-    <w:lsdException w:name="Medium Grid 2 Accent 4" w:uiPriority="68"/>
-    <w:lsdException w:name="Medium Grid 3 Accent 4" w:uiPriority="69"/>
-    <w:lsdException w:name="Dark List Accent 4" w:uiPriority="70"/>
-    <w:lsdException w:name="Colorful Shading Accent 4" w:uiPriority="71"/>
-    <w:lsdException w:name="Colorful List Accent 4" w:uiPriority="72"/>
-    <w:lsdException w:name="Colorful Grid Accent 4" w:uiPriority="73"/>
-    <w:lsdException w:name="Light Shading Accent 5" w:uiPriority="60"/>
-    <w:lsdException w:name="Light List Accent 5" w:uiPriority="61"/>
-    <w:lsdException w:name="Light Grid Accent 5" w:uiPriority="62"/>
-    <w:lsdException w:name="Medium Shading 1 Accent 5" w:uiPriority="63"/>
-    <w:lsdException w:name="Medium Shading 2 Accent 5" w:uiPriority="64"/>
-    <w:lsdException w:name="Medium List 1 Accent 5" w:uiPriority="65"/>
-    <w:lsdException w:name="Medium List 2 Accent 5" w:uiPriority="66"/>
-    <w:lsdException w:name="Medium Grid 1 Accent 5" w:uiPriority="67"/>
-    <w:lsdException w:name="Medium Grid 2 Accent 5" w:uiPriority="68"/>
-    <w:lsdException w:name="Medium Grid 3 Accent 5" w:uiPriority="69"/>
-    <w:lsdException w:name="Dark List Accent 5" w:uiPriority="70"/>
-    <w:lsdException w:name="Colorful Shading Accent 5" w:uiPriority="71"/>
-    <w:lsdException w:name="Colorful List Accent 5" w:uiPriority="72"/>
-    <w:lsdException w:name="Colorful Grid Accent 5" w:uiPriority="73"/>
-    <w:lsdException w:name="Light Shading Accent 6" w:uiPriority="60"/>
-    <w:lsdException w:name="Light List Accent 6" w:uiPriority="61"/>
-    <w:lsdException w:name="Light Grid Accent 6" w:uiPriority="62"/>
-    <w:lsdException w:name="Medium Shading 1 Accent 6" w:uiPriority="63"/>
-    <w:lsdException w:name="Medium Shading 2 Accent 6" w:uiPriority="64"/>
-    <w:lsdException w:name="Medium List 1 Accent 6" w:uiPriority="65"/>
-    <w:lsdException w:name="Medium List 2 Accent 6" w:uiPriority="66"/>
-    <w:lsdException w:name="Medium Grid 1 Accent 6" w:uiPriority="67"/>
-    <w:lsdException w:name="Medium Grid 2 Accent 6" w:uiPriority="68"/>
-    <w:lsdException w:name="Medium Grid 3 Accent 6" w:uiPriority="69"/>
-    <w:lsdException w:name="Dark List Accent 6" w:uiPriority="70"/>
-    <w:lsdException w:name="Colorful Shading Accent 6" w:uiPriority="71"/>
-    <w:lsdException w:name="Colorful List Accent 6" w:uiPriority="72"/>
-    <w:lsdException w:name="Colorful Grid Accent 6" w:uiPriority="73"/>
-    <w:lsdException w:name="Subtle Emphasis" w:uiPriority="19" w:qFormat="1"/>
-    <w:lsdException w:name="Intense Emphasis" w:uiPriority="21" w:qFormat="1"/>
-    <w:lsdException w:name="Subtle Reference" w:uiPriority="31" w:qFormat="1"/>
-    <w:lsdException w:name="Intense Reference" w:uiPriority="32" w:qFormat="1"/>
-    <w:lsdException w:name="Book Title" w:uiPriority="33" w:qFormat="1"/>
-    <w:lsdException w:name="Bibliography" w:semiHidden="1" w:uiPriority="37" w:unhideWhenUsed="1"/>
-    <w:lsdException w:name="TOC Heading" w:semiHidden="1" w:uiPriority="39" w:unhideWhenUsed="1" w:qFormat="1"/>
-    <w:lsdException w:name="Plain Table 1" w:uiPriority="41"/>
-    <w:lsdException w:name="Plain Table 2" w:uiPriority="42"/>
-    <w:lsdException w:name="Plain Table 3" w:uiPriority="43"/>
-    <w:lsdException w:name="Plain Table 4" w:uiPriority="44"/>
-    <w:lsdException w:name="Plain Table 5" w:uiPriority="45"/>
-    <w:lsdException w:name="Grid Table Light" w:uiPriority="40"/>
-    <w:lsdException w:name="Grid Table 1 Light" w:uiPriority="46"/>
-    <w:lsdException w:name="Grid Table 2" w:uiPriority="47"/>
-    <w:lsdException w:name="Grid Table 3" w:uiPriority="48"/>
-    <w:lsdException w:name="Grid Table 4" w:uiPriority="49"/>
-    <w:lsdException w:name="Grid Table 5 Dark" w:uiPriority="50"/>
-    <w:lsdException w:name="Grid Table 6 Colorful" w:uiPriority="51"/>
-    <w:lsdException w:name="Grid Table 7 Colorful" w:uiPriority="52"/>
-    <w:lsdException w:name="Grid Table 1 Light Accent 1" w:uiPriority="46"/>
-    <w:lsdException w:name="Grid Table 2 Accent 1" w:uiPriority="47"/>
-    <w:lsdException w:name="Grid Table 3 Accent 1" w:uiPriority="48"/>
-    <w:lsdException w:name="Grid Table 4 Accent 1" w:uiPriority="49"/>
-    <w:lsdException w:name="Grid Table 5 Dark Accent 1" w:uiPriority="50"/>
-    <w:lsdException w:name="Grid Table 6 Colorful Accent 1" w:uiPriority="51"/>
-    <w:lsdException w:name="Grid Table 7 Colorful Accent 1" w:uiPriority="52"/>
-    <w:lsdException w:name="Grid Table 1 Light Accent 2" w:uiPriority="46"/>
-    <w:lsdException w:name="Grid Table 2 Accent 2" w:uiPriority="47"/>
-    <w:lsdException w:name="Grid Table 3 Accent 2" w:uiPriority="48"/>
-    <w:lsdException w:name="Grid Table 4 Accent 2" w:uiPriority="49"/>
-    <w:lsdException w:name="Grid Table 5 Dark Accent 2" w:uiPriority="50"/>
-    <w:lsdException w:name="Grid Table 6 Colorful Accent 2" w:uiPriority="51"/>
-    <w:lsdException w:name="Grid Table 7 Colorful Accent 2" w:uiPriority="52"/>
-    <w:lsdException w:name="Grid Table 1 Light Accent 3" w:uiPriority="46"/>
-    <w:lsdException w:name="Grid Table 2 Accent 3" w:uiPriority="47"/>
-    <w:lsdException w:name="Grid Table 3 Accent 3" w:uiPriority="48"/>
-    <w:lsdException w:name="Grid Table 4 Accent 3" w:uiPriority="49"/>
-    <w:lsdException w:name="Grid Table 5 Dark Accent 3" w:uiPriority="50"/>
-    <w:lsdException w:name="Grid Table 6 Colorful Accent 3" w:uiPriority="51"/>
-    <w:lsdException w:name="Grid Table 7 Colorful Accent 3" w:uiPriority="52"/>
-    <w:lsdException w:name="Grid Table 1 Light Accent 4" w:uiPriority="46"/>
-    <w:lsdException w:name="Grid Table 2 Accent 4" w:uiPriority="47"/>
-    <w:lsdException w:name="Grid Table 3 Accent 4" w:uiPriority="48"/>
-    <w:lsdException w:name="Grid Table 4 Accent 4" w:uiPriority="49"/>
-    <w:lsdException w:name="Grid Table 5 Dark Accent 4" w:uiPriority="50"/>
-    <w:lsdException w:name="Grid Table 6 Colorful Accent 4" w:uiPriority="51"/>
-    <w:lsdException w:name="Grid Table 7 Colorful Accent 4" w:uiPriority="52"/>
-    <w:lsdException w:name="Grid Table 1 Light Accent 5" w:uiPriority="46"/>
-    <w:lsdException w:name="Grid Table 2 Accent 5" w:uiPriority="47"/>
-    <w:lsdException w:name="Grid Table 3 Accent 5" w:uiPriority="48"/>
-    <w:lsdException w:name="Grid Table 4 Accent 5" w:uiPriority="49"/>
-    <w:lsdException w:name="Grid Table 5 Dark Accent 5" w:uiPriority="50"/>
-    <w:lsdException w:name="Grid Table 6 Colorful Accent 5" w:uiPriority="51"/>
-    <w:lsdException w:name="Grid Table 7 Colorful Accent 5" w:uiPriority="52"/>
-    <w:lsdException w:name="Grid Table 1 Light Accent 6" w:uiPriority="46"/>
-    <w:lsdException w:name="Grid Table 2 Accent 6" w:uiPriority="47"/>
-    <w:lsdException w:name="Grid Table 3 Accent 6" w:uiPriority="48"/>
-    <w:lsdException w:name="Grid Table 4 Accent 6" w:uiPriority="49"/>
-    <w:lsdException w:name="Grid Table 5 Dark Accent 6" w:uiPriority="50"/>
-    <w:lsdException w:name="Grid Table 6 Colorful Accent 6" w:uiPriority="51"/>
-    <w:lsdException w:name="Grid Table 7 Colorful Accent 6" w:uiPriority="52"/>
-    <w:lsdException w:name="List Table 1 Light" w:uiPriority="46"/>
-    <w:lsdException w:name="List Table 2" w:uiPriority="47"/>
-    <w:lsdException w:name="List Table 3" w:uiPriority="48"/>
-    <w:lsdException w:name="List Table 4" w:uiPriority="49"/>
-    <w:lsdException w:name="List Table 5 Dark" w:uiPriority="50"/>
-    <w:lsdException w:name="List Table 6 Colorful" w:uiPriority="51"/>
-    <w:lsdException w:name="List Table 7 Colorful" w:uiPriority="52"/>
-    <w:lsdException w:name="List Table 1 Light Accent 1" w:uiPriority="46"/>
-    <w:lsdException w:name="List Table 2 Accent 1" w:uiPriority="47"/>
-    <w:lsdException w:name="List Table 3 Accent 1" w:uiPriority="48"/>
-    <w:lsdException w:name="List Table 4 Accent 1" w:uiPriority="49"/>
-    <w:lsdException w:name="List Table 5 Dark Accent 1" w:uiPriority="50"/>
-    <w:lsdException w:name="List Table 6 Colorful Accent 1" w:uiPriority="51"/>
-    <w:lsdException w:name="List Table 7 Colorful Accent 1" w:uiPriority="52"/>
-    <w:lsdException w:name="List Table 1 Light Accent 2" w:uiPriority="46"/>
-    <w:lsdException w:name="List Table 2 Accent 2" w:uiPriority="47"/>
-    <w:lsdException w:name="List Table 3 Accent 2" w:uiPriority="48"/>
-    <w:lsdException w:name="List Table 4 Accent 2" w:uiPriority="49"/>
-    <w:lsdException w:name="List Table 5 Dark Accent 2" w:uiPriority="50"/>
-    <w:lsdException w:name="List Table 6 Colorful Accent 2" w:uiPriority="51"/>
-    <w:lsdException w:name="List Table 7 Colorful Accent 2" w:uiPriority="52"/>
-    <w:lsdException w:name="List Table 1 Light Accent 3" w:uiPriority="46"/>
-    <w:lsdException w:name="List Table 2 Accent 3" w:uiPriority="47"/>
-    <w:lsdException w:name="List Table 3 Accent 3" w:uiPriority="48"/>
-    <w:lsdException w:name="List Table 4 Accent 3" w:uiPriority="49"/>
-    <w:lsdException w:name="List Table 5 Dark Accent 3" w:uiPriority="50"/>
-    <w:lsdException w:name="List Table 6 Colorful Accent 3" w:uiPriority="51"/>
-    <w:lsdException w:name="List Table 7 Colorful Accent 3" w:uiPriority="52"/>
-    <w:lsdException w:name="List Table 1 Light Accent 4" w:uiPriority="46"/>
-    <w:lsdException w:name="List Table 2 Accent 4" w:uiPriority="47"/>
-    <w:lsdException w:name="List Table 3 Accent 4" w:uiPriority="48"/>
-    <w:lsdException w:name="List Table 4 Accent 4" w:uiPriority="49"/>
-    <w:lsdException w:name="List Table 5 Dark Accent 4" w:uiPriority="50"/>
-    <w:lsdException w:name="List Table 6 Colorful Accent 4" w:uiPriority="51"/>
-    <w:lsdException w:name="List Table 7 Colorful Accent 4" w:uiPriority="52"/>
-    <w:lsdException w:name="List Table 1 Light Accent 5" w:uiPriority="46"/>
-    <w:lsdException w:name="List Table 2 Accent 5" w:uiPriority="47"/>
-    <w:lsdException w:name="List Table 3 Accent 5" w:uiPriority="48"/>
-    <w:lsdException w:name="List Table 4 Accent 5" w:uiPriority="49"/>
-    <w:lsdException w:name="List Table 5 Dark Accent 5" w:uiPriority="50"/>
-    <w:lsdException w:name="List Table 6 Colorful Accent 5" w:uiPriority="51"/>
-    <w:lsdException w:name="List Table 7 Colorful Accent 5" w:uiPriority="52"/>
-    <w:lsdException w:name="List Table 1 Light Accent 6" w:uiPriority="46"/>
-    <w:lsdException w:name="List Table 2 Accent 6" w:uiPriority="47"/>
-    <w:lsdException w:name="List Table 3 Accent 6" w:uiPriority="48"/>
-    <w:lsdException w:name="List Table 4 Accent 6" w:uiPriority="49"/>
-    <w:lsdException w:name="List Table 5 Dark Accent 6" w:uiPriority="50"/>
-    <w:lsdException w:name="List Table 6 Colorful Accent 6" w:uiPriority="51"/>
-    <w:lsdException w:name="List Table 7 Colorful Accent 6" w:uiPriority="52"/>
+  <w:latentStyles w:defLockedState="0" w:defUIPriority="99" w:defSemiHidden="1" w:defUnhideWhenUsed="1" w:defQFormat="0" w:count="267">
+    <w:lsdException w:name="Normal" w:semiHidden="0" w:uiPriority="0" w:unhideWhenUsed="0" w:qFormat="1"/>
+    <w:lsdException w:name="heading 1" w:semiHidden="0" w:uiPriority="9" w:unhideWhenUsed="0" w:qFormat="1"/>
+    <w:lsdException w:name="heading 2" w:uiPriority="9" w:qFormat="1"/>
+    <w:lsdException w:name="heading 3" w:uiPriority="9" w:qFormat="1"/>
+    <w:lsdException w:name="heading 4" w:uiPriority="9" w:qFormat="1"/>
+    <w:lsdException w:name="heading 5" w:uiPriority="9" w:qFormat="1"/>
+    <w:lsdException w:name="heading 6" w:uiPriority="9" w:qFormat="1"/>
+    <w:lsdException w:name="heading 7" w:uiPriority="9" w:qFormat="1"/>
+    <w:lsdException w:name="heading 8" w:uiPriority="9" w:qFormat="1"/>
+    <w:lsdException w:name="heading 9" w:uiPriority="9" w:qFormat="1"/>
+    <w:lsdException w:name="toc 1" w:uiPriority="39"/>
+    <w:lsdException w:name="toc 2" w:uiPriority="39"/>
+    <w:lsdException w:name="toc 3" w:uiPriority="39"/>
+    <w:lsdException w:name="toc 4" w:uiPriority="39"/>
+    <w:lsdException w:name="toc 5" w:uiPriority="39"/>
+    <w:lsdException w:name="toc 6" w:uiPriority="39"/>
+    <w:lsdException w:name="toc 7" w:uiPriority="39"/>
+    <w:lsdException w:name="toc 8" w:uiPriority="39"/>
+    <w:lsdException w:name="toc 9" w:uiPriority="39"/>
+    <w:lsdException w:name="caption" w:uiPriority="35" w:qFormat="1"/>
+    <w:lsdException w:name="Title" w:semiHidden="0" w:uiPriority="10" w:unhideWhenUsed="0" w:qFormat="1"/>
+    <w:lsdException w:name="Default Paragraph Font" w:uiPriority="1"/>
+    <w:lsdException w:name="Subtitle" w:semiHidden="0" w:uiPriority="11" w:unhideWhenUsed="0" w:qFormat="1"/>
+    <w:lsdException w:name="Strong" w:semiHidden="0" w:uiPriority="22" w:unhideWhenUsed="0" w:qFormat="1"/>
+    <w:lsdException w:name="Emphasis" w:semiHidden="0" w:uiPriority="20" w:unhideWhenUsed="0" w:qFormat="1"/>
+    <w:lsdException w:name="Table Grid" w:semiHidden="0" w:uiPriority="59" w:unhideWhenUsed="0"/>
+    <w:lsdException w:name="Placeholder Text" w:unhideWhenUsed="0"/>
+    <w:lsdException w:name="No Spacing" w:semiHidden="0" w:uiPriority="1" w:unhideWhenUsed="0" w:qFormat="1"/>
+    <w:lsdException w:name="Light Shading" w:semiHidden="0" w:uiPriority="60" w:unhideWhenUsed="0"/>
+    <w:lsdException w:name="Light List" w:semiHidden="0" w:uiPriority="61" w:unhideWhenUsed="0"/>
+    <w:lsdException w:name="Light Grid" w:semiHidden="0" w:uiPriority="62" w:unhideWhenUsed="0"/>
+    <w:lsdException w:name="Medium Shading 1" w:semiHidden="0" w:uiPriority="63" w:unhideWhenUsed="0"/>
+    <w:lsdException w:name="Medium Shading 2" w:semiHidden="0" w:uiPriority="64" w:unhideWhenUsed="0"/>
+    <w:lsdException w:name="Medium List 1" w:semiHidden="0" w:uiPriority="65" w:unhideWhenUsed="0"/>
+    <w:lsdException w:name="Medium List 2" w:semiHidden="0" w:uiPriority="66" w:unhideWhenUsed="0"/>
+    <w:lsdException w:name="Medium Grid 1" w:semiHidden="0" w:uiPriority="67" w:unhideWhenUsed="0"/>
+    <w:lsdException w:name="Medium Grid 2" w:semiHidden="0" w:uiPriority="68" w:unhideWhenUsed="0"/>
+    <w:lsdException w:name="Medium Grid 3" w:semiHidden="0" w:uiPriority="69" w:unhideWhenUsed="0"/>
+    <w:lsdException w:name="Dark List" w:semiHidden="0" w:uiPriority="70" w:unhideWhenUsed="0"/>
+    <w:lsdException w:name="Colorful Shading" w:semiHidden="0" w:uiPriority="71" w:unhideWhenUsed="0"/>
+    <w:lsdException w:name="Colorful List" w:semiHidden="0" w:uiPriority="72" w:unhideWhenUsed="0"/>
+    <w:lsdException w:name="Colorful Grid" w:semiHidden="0" w:uiPriority="73" w:unhideWhenUsed="0"/>
+    <w:lsdException w:name="Light Shading Accent 1" w:semiHidden="0" w:uiPriority="60" w:unhideWhenUsed="0"/>
+    <w:lsdException w:name="Light List Accent 1" w:semiHidden="0" w:uiPriority="61" w:unhideWhenUsed="0"/>
+    <w:lsdException w:name="Light Grid Accent 1" w:semiHidden="0" w:uiPriority="62" w:unhideWhenUsed="0"/>
+    <w:lsdException w:name="Medium Shading 1 Accent 1" w:semiHidden="0" w:uiPriority="63" w:unhideWhenUsed="0"/>
+    <w:lsdException w:name="Medium Shading 2 Accent 1" w:semiHidden="0" w:uiPriority="64" w:unhideWhenUsed="0"/>
+    <w:lsdException w:name="Medium List 1 Accent 1" w:semiHidden="0" w:uiPriority="65" w:unhideWhenUsed="0"/>
+    <w:lsdException w:name="Revision" w:unhideWhenUsed="0"/>
+    <w:lsdException w:name="List Paragraph" w:semiHidden="0" w:uiPriority="34" w:unhideWhenUsed="0" w:qFormat="1"/>
+    <w:lsdException w:name="Quote" w:semiHidden="0" w:uiPriority="29" w:unhideWhenUsed="0" w:qFormat="1"/>
+    <w:lsdException w:name="Intense Quote" w:semiHidden="0" w:uiPriority="30" w:unhideWhenUsed="0" w:qFormat="1"/>
+    <w:lsdException w:name="Medium List 2 Accent 1" w:semiHidden="0" w:uiPriority="66" w:unhideWhenUsed="0"/>
+    <w:lsdException w:name="Medium Grid 1 Accent 1" w:semiHidden="0" w:uiPriority="67" w:unhideWhenUsed="0"/>
+    <w:lsdException w:name="Medium Grid 2 Accent 1" w:semiHidden="0" w:uiPriority="68" w:unhideWhenUsed="0"/>
+    <w:lsdException w:name="Medium Grid 3 Accent 1" w:semiHidden="0" w:uiPriority="69" w:unhideWhenUsed="0"/>
+    <w:lsdException w:name="Dark List Accent 1" w:semiHidden="0" w:uiPriority="70" w:unhideWhenUsed="0"/>
+    <w:lsdException w:name="Colorful Shading Accent 1" w:semiHidden="0" w:uiPriority="71" w:unhideWhenUsed="0"/>
+    <w:lsdException w:name="Colorful List Accent 1" w:semiHidden="0" w:uiPriority="72" w:unhideWhenUsed="0"/>
+    <w:lsdException w:name="Colorful Grid Accent 1" w:semiHidden="0" w:uiPriority="73" w:unhideWhenUsed="0"/>
+    <w:lsdException w:name="Light Shading Accent 2" w:semiHidden="0" w:uiPriority="60" w:unhideWhenUsed="0"/>
+    <w:lsdException w:name="Light List Accent 2" w:semiHidden="0" w:uiPriority="61" w:unhideWhenUsed="0"/>
+    <w:lsdException w:name="Light Grid Accent 2" w:semiHidden="0" w:uiPriority="62" w:unhideWhenUsed="0"/>
+    <w:lsdException w:name="Medium Shading 1 Accent 2" w:semiHidden="0" w:uiPriority="63" w:unhideWhenUsed="0"/>
+    <w:lsdException w:name="Medium Shading 2 Accent 2" w:semiHidden="0" w:uiPriority="64" w:unhideWhenUsed="0"/>
+    <w:lsdException w:name="Medium List 1 Accent 2" w:semiHidden="0" w:uiPriority="65" w:unhideWhenUsed="0"/>
+    <w:lsdException w:name="Medium List 2 Accent 2" w:semiHidden="0" w:uiPriority="66" w:unhideWhenUsed="0"/>
+    <w:lsdException w:name="Medium Grid 1 Accent 2" w:semiHidden="0" w:uiPriority="67" w:unhideWhenUsed="0"/>
+    <w:lsdException w:name="Medium Grid 2 Accent 2" w:semiHidden="0" w:uiPriority="68" w:unhideWhenUsed="0"/>
+    <w:lsdException w:name="Medium Grid 3 Accent 2" w:semiHidden="0" w:uiPriority="69" w:unhideWhenUsed="0"/>
+    <w:lsdException w:name="Dark List Accent 2" w:semiHidden="0" w:uiPriority="70" w:unhideWhenUsed="0"/>
+    <w:lsdException w:name="Colorful Shading Accent 2" w:semiHidden="0" w:uiPriority="71" w:unhideWhenUsed="0"/>
+    <w:lsdException w:name="Colorful List Accent 2" w:semiHidden="0" w:uiPriority="72" w:unhideWhenUsed="0"/>
+    <w:lsdException w:name="Colorful Grid Accent 2" w:semiHidden="0" w:uiPriority="73" w:unhideWhenUsed="0"/>
+    <w:lsdException w:name="Light Shading Accent 3" w:semiHidden="0" w:uiPriority="60" w:unhideWhenUsed="0"/>
+    <w:lsdException w:name="Light List Accent 3" w:semiHidden="0" w:uiPriority="61" w:unhideWhenUsed="0"/>
+    <w:lsdException w:name="Light Grid Accent 3" w:semiHidden="0" w:uiPriority="62" w:unhideWhenUsed="0"/>
+    <w:lsdException w:name="Medium Shading 1 Accent 3" w:semiHidden="0" w:uiPriority="63" w:unhideWhenUsed="0"/>
+    <w:lsdException w:name="Medium Shading 2 Accent 3" w:semiHidden="0" w:uiPriority="64" w:unhideWhenUsed="0"/>
+    <w:lsdException w:name="Medium List 1 Accent 3" w:semiHidden="0" w:uiPriority="65" w:unhideWhenUsed="0"/>
+    <w:lsdException w:name="Medium List 2 Accent 3" w:semiHidden="0" w:uiPriority="66" w:unhideWhenUsed="0"/>
+    <w:lsdException w:name="Medium Grid 1 Accent 3" w:semiHidden="0" w:uiPriority="67" w:unhideWhenUsed="0"/>
+    <w:lsdException w:name="Medium Grid 2 Accent 3" w:semiHidden="0" w:uiPriority="68" w:unhideWhenUsed="0"/>
+    <w:lsdException w:name="Medium Grid 3 Accent 3" w:semiHidden="0" w:uiPriority="69" w:unhideWhenUsed="0"/>
+    <w:lsdException w:name="Dark List Accent 3" w:semiHidden="0" w:uiPriority="70" w:unhideWhenUsed="0"/>
+    <w:lsdException w:name="Colorful Shading Accent 3" w:semiHidden="0" w:uiPriority="71" w:unhideWhenUsed="0"/>
+    <w:lsdException w:name="Colorful List Accent 3" w:semiHidden="0" w:uiPriority="72" w:unhideWhenUsed="0"/>
+    <w:lsdException w:name="Colorful Grid Accent 3" w:semiHidden="0" w:uiPriority="73" w:unhideWhenUsed="0"/>
+    <w:lsdException w:name="Light Shading Accent 4" w:semiHidden="0" w:uiPriority="60" w:unhideWhenUsed="0"/>
+    <w:lsdException w:name="Light List Accent 4" w:semiHidden="0" w:uiPriority="61" w:unhideWhenUsed="0"/>
+    <w:lsdException w:name="Light Grid Accent 4" w:semiHidden="0" w:uiPriority="62" w:unhideWhenUsed="0"/>
+    <w:lsdException w:name="Medium Shading 1 Accent 4" w:semiHidden="0" w:uiPriority="63" w:unhideWhenUsed="0"/>
+    <w:lsdException w:name="Medium Shading 2 Accent 4" w:semiHidden="0" w:uiPriority="64" w:unhideWhenUsed="0"/>
+    <w:lsdException w:name="Medium List 1 Accent 4" w:semiHidden="0" w:uiPriority="65" w:unhideWhenUsed="0"/>
+    <w:lsdException w:name="Medium List 2 Accent 4" w:semiHidden="0" w:uiPriority="66" w:unhideWhenUsed="0"/>
+    <w:lsdException w:name="Medium Grid 1 Accent 4" w:semiHidden="0" w:uiPriority="67" w:unhideWhenUsed="0"/>
+    <w:lsdException w:name="Medium Grid 2 Accent 4" w:semiHidden="0" w:uiPriority="68" w:unhideWhenUsed="0"/>
+    <w:lsdException w:name="Medium Grid 3 Accent 4" w:semiHidden="0" w:uiPriority="69" w:unhideWhenUsed="0"/>
+    <w:lsdException w:name="Dark List Accent 4" w:semiHidden="0" w:uiPriority="70" w:unhideWhenUsed="0"/>
+    <w:lsdException w:name="Colorful Shading Accent 4" w:semiHidden="0" w:uiPriority="71" w:unhideWhenUsed="0"/>
+    <w:lsdException w:name="Colorful List Accent 4" w:semiHidden="0" w:uiPriority="72" w:unhideWhenUsed="0"/>
+    <w:lsdException w:name="Colorful Grid Accent 4" w:semiHidden="0" w:uiPriority="73" w:unhideWhenUsed="0"/>
+    <w:lsdException w:name="Light Shading Accent 5" w:semiHidden="0" w:uiPriority="60" w:unhideWhenUsed="0"/>
+    <w:lsdException w:name="Light List Accent 5" w:semiHidden="0" w:uiPriority="61" w:unhideWhenUsed="0"/>
+    <w:lsdException w:name="Light Grid Accent 5" w:semiHidden="0" w:uiPriority="62" w:unhideWhenUsed="0"/>
+    <w:lsdException w:name="Medium Shading 1 Accent 5" w:semiHidden="0" w:uiPriority="63" w:unhideWhenUsed="0"/>
+    <w:lsdException w:name="Medium Shading 2 Accent 5" w:semiHidden="0" w:uiPriority="64" w:unhideWhenUsed="0"/>
+    <w:lsdException w:name="Medium List 1 Accent 5" w:semiHidden="0" w:uiPriority="65" w:unhideWhenUsed="0"/>
+    <w:lsdException w:name="Medium List 2 Accent 5" w:semiHidden="0" w:uiPriority="66" w:unhideWhenUsed="0"/>
+    <w:lsdException w:name="Medium Grid 1 Accent 5" w:semiHidden="0" w:uiPriority="67" w:unhideWhenUsed="0"/>
+    <w:lsdException w:name="Medium Grid 2 Accent 5" w:semiHidden="0" w:uiPriority="68" w:unhideWhenUsed="0"/>
+    <w:lsdException w:name="Medium Grid 3 Accent 5" w:semiHidden="0" w:uiPriority="69" w:unhideWhenUsed="0"/>
+    <w:lsdException w:name="Dark List Accent 5" w:semiHidden="0" w:uiPriority="70" w:unhideWhenUsed="0"/>
+    <w:lsdException w:name="Colorful Shading Accent 5" w:semiHidden="0" w:uiPriority="71" w:unhideWhenUsed="0"/>
+    <w:lsdException w:name="Colorful List Accent 5" w:semiHidden="0" w:uiPriority="72" w:unhideWhenUsed="0"/>
+    <w:lsdException w:name="Colorful Grid Accent 5" w:semiHidden="0" w:uiPriority="73" w:unhideWhenUsed="0"/>
+    <w:lsdException w:name="Light Shading Accent 6" w:semiHidden="0" w:uiPriority="60" w:unhideWhenUsed="0"/>
+    <w:lsdException w:name="Light List Accent 6" w:semiHidden="0" w:uiPriority="61" w:unhideWhenUsed="0"/>
+    <w:lsdException w:name="Light Grid Accent 6" w:semiHidden="0" w:uiPriority="62" w:unhideWhenUsed="0"/>
+    <w:lsdException w:name="Medium Shading 1 Accent 6" w:semiHidden="0" w:uiPriority="63" w:unhideWhenUsed="0"/>
+    <w:lsdException w:name="Medium Shading 2 Accent 6" w:semiHidden="0" w:uiPriority="64" w:unhideWhenUsed="0"/>
+    <w:lsdException w:name="Medium List 1 Accent 6" w:semiHidden="0" w:uiPriority="65" w:unhideWhenUsed="0"/>
+    <w:lsdException w:name="Medium List 2 Accent 6" w:semiHidden="0" w:uiPriority="66" w:unhideWhenUsed="0"/>
+    <w:lsdException w:name="Medium Grid 1 Accent 6" w:semiHidden="0" w:uiPriority="67" w:unhideWhenUsed="0"/>
+    <w:lsdException w:name="Medium Grid 2 Accent 6" w:semiHidden="0" w:uiPriority="68" w:unhideWhenUsed="0"/>
+    <w:lsdException w:name="Medium Grid 3 Accent 6" w:semiHidden="0" w:uiPriority="69" w:unhideWhenUsed="0"/>
+    <w:lsdException w:name="Dark List Accent 6" w:semiHidden="0" w:uiPriority="70" w:unhideWhenUsed="0"/>
+    <w:lsdException w:name="Colorful Shading Accent 6" w:semiHidden="0" w:uiPriority="71" w:unhideWhenUsed="0"/>
+    <w:lsdException w:name="Colorful List Accent 6" w:semiHidden="0" w:uiPriority="72" w:unhideWhenUsed="0"/>
+    <w:lsdException w:name="Colorful Grid Accent 6" w:semiHidden="0" w:uiPriority="73" w:unhideWhenUsed="0"/>
+    <w:lsdException w:name="Subtle Emphasis" w:semiHidden="0" w:uiPriority="19" w:unhideWhenUsed="0" w:qFormat="1"/>
+    <w:lsdException w:name="Intense Emphasis" w:semiHidden="0" w:uiPriority="21" w:unhideWhenUsed="0" w:qFormat="1"/>
+    <w:lsdException w:name="Subtle Reference" w:semiHidden="0" w:uiPriority="31" w:unhideWhenUsed="0" w:qFormat="1"/>
+    <w:lsdException w:name="Intense Reference" w:semiHidden="0" w:uiPriority="32" w:unhideWhenUsed="0" w:qFormat="1"/>
+    <w:lsdException w:name="Book Title" w:semiHidden="0" w:uiPriority="33" w:unhideWhenUsed="0" w:qFormat="1"/>
+    <w:lsdException w:name="Bibliography" w:uiPriority="37"/>
+    <w:lsdException w:name="TOC Heading" w:uiPriority="39" w:qFormat="1"/>
   </w:latentStyles>
   <w:style w:type="paragraph" w:default="1" w:styleId="Normal">
     <w:name w:val="Normal"/>
@@ -1000,6 +984,281 @@
     <w:uiPriority w:val="99"/>
     <w:semiHidden/>
     <w:unhideWhenUsed/>
+  </w:style>
+  <w:style w:type="paragraph" w:styleId="BalloonText">
+    <w:name w:val="Balloon Text"/>
+    <w:basedOn w:val="Normal"/>
+    <w:link w:val="BalloonTextChar"/>
+    <w:uiPriority w:val="99"/>
+    <w:semiHidden/>
+    <w:unhideWhenUsed/>
+    <w:rsid w:val="007351FF"/>
+    <w:pPr>
+      <w:spacing w:before="0" w:after="0"/>
+    </w:pPr>
+    <w:rPr>
+      <w:rFonts w:ascii="Tahoma" w:hAnsi="Tahoma" w:cs="Tahoma"/>
+      <w:sz w:val="16"/>
+      <w:szCs w:val="16"/>
+    </w:rPr>
+  </w:style>
+  <w:style w:type="character" w:customStyle="1" w:styleId="BalloonTextChar">
+    <w:name w:val="Balloon Text Char"/>
+    <w:basedOn w:val="DefaultParagraphFont"/>
+    <w:link w:val="BalloonText"/>
+    <w:uiPriority w:val="99"/>
+    <w:semiHidden/>
+    <w:rsid w:val="007351FF"/>
+    <w:rPr>
+      <w:rFonts w:ascii="Tahoma" w:hAnsi="Tahoma" w:cs="Tahoma"/>
+      <w:sz w:val="16"/>
+      <w:szCs w:val="16"/>
+    </w:rPr>
+  </w:style>
+  <w:style w:type="character" w:styleId="Hyperlink">
+    <w:name w:val="Hyperlink"/>
+    <w:basedOn w:val="DefaultParagraphFont"/>
+    <w:uiPriority w:val="99"/>
+    <w:unhideWhenUsed/>
+    <w:rsid w:val="007351FF"/>
+    <w:rPr>
+      <w:color w:val="0000FF" w:themeColor="hyperlink"/>
+      <w:u w:val="single"/>
+    </w:rPr>
+  </w:style>
+</w:styles>
+</file>
+
+<file path=word/stylesWithEffects.xml><?xml version="1.0" encoding="utf-8"?>
+<w:styles xmlns:wpc="http://schemas.microsoft.com/office/word/2010/wordprocessingCanvas" xmlns:mc="http://schemas.openxmlformats.org/markup-compatibility/2006" xmlns:o="urn:schemas-microsoft-com:office:office" xmlns:r="http://schemas.openxmlformats.org/officeDocument/2006/relationships" xmlns:m="http://schemas.openxmlformats.org/officeDocument/2006/math" xmlns:v="urn:schemas-microsoft-com:vml" xmlns:wp14="http://schemas.microsoft.com/office/word/2010/wordprocessingDrawing" xmlns:wp="http://schemas.openxmlformats.org/drawingml/2006/wordprocessingDrawing" xmlns:w10="urn:schemas-microsoft-com:office:word" xmlns:w="http://schemas.openxmlformats.org/wordprocessingml/2006/main" xmlns:w14="http://schemas.microsoft.com/office/word/2010/wordml" xmlns:wpg="http://schemas.microsoft.com/office/word/2010/wordprocessingGroup" xmlns:wpi="http://schemas.microsoft.com/office/word/2010/wordprocessingInk" xmlns:wne="http://schemas.microsoft.com/office/word/2006/wordml" xmlns:wps="http://schemas.microsoft.com/office/word/2010/wordprocessingShape" mc:Ignorable="w14 wp14">
+  <w:docDefaults>
+    <w:rPrDefault>
+      <w:rPr>
+        <w:rFonts w:asciiTheme="minorHAnsi" w:eastAsiaTheme="minorHAnsi" w:hAnsiTheme="minorHAnsi" w:cstheme="minorBidi"/>
+        <w:sz w:val="22"/>
+        <w:szCs w:val="22"/>
+        <w:lang w:val="en-GB" w:eastAsia="en-US" w:bidi="ar-SA"/>
+      </w:rPr>
+    </w:rPrDefault>
+    <w:pPrDefault>
+      <w:pPr>
+        <w:spacing w:after="60"/>
+      </w:pPr>
+    </w:pPrDefault>
+  </w:docDefaults>
+  <w:latentStyles w:defLockedState="0" w:defUIPriority="99" w:defSemiHidden="1" w:defUnhideWhenUsed="1" w:defQFormat="0" w:count="267">
+    <w:lsdException w:name="Normal" w:semiHidden="0" w:uiPriority="0" w:unhideWhenUsed="0" w:qFormat="1"/>
+    <w:lsdException w:name="heading 1" w:semiHidden="0" w:uiPriority="9" w:unhideWhenUsed="0" w:qFormat="1"/>
+    <w:lsdException w:name="heading 2" w:uiPriority="9" w:qFormat="1"/>
+    <w:lsdException w:name="heading 3" w:uiPriority="9" w:qFormat="1"/>
+    <w:lsdException w:name="heading 4" w:uiPriority="9" w:qFormat="1"/>
+    <w:lsdException w:name="heading 5" w:uiPriority="9" w:qFormat="1"/>
+    <w:lsdException w:name="heading 6" w:uiPriority="9" w:qFormat="1"/>
+    <w:lsdException w:name="heading 7" w:uiPriority="9" w:qFormat="1"/>
+    <w:lsdException w:name="heading 8" w:uiPriority="9" w:qFormat="1"/>
+    <w:lsdException w:name="heading 9" w:uiPriority="9" w:qFormat="1"/>
+    <w:lsdException w:name="toc 1" w:uiPriority="39"/>
+    <w:lsdException w:name="toc 2" w:uiPriority="39"/>
+    <w:lsdException w:name="toc 3" w:uiPriority="39"/>
+    <w:lsdException w:name="toc 4" w:uiPriority="39"/>
+    <w:lsdException w:name="toc 5" w:uiPriority="39"/>
+    <w:lsdException w:name="toc 6" w:uiPriority="39"/>
+    <w:lsdException w:name="toc 7" w:uiPriority="39"/>
+    <w:lsdException w:name="toc 8" w:uiPriority="39"/>
+    <w:lsdException w:name="toc 9" w:uiPriority="39"/>
+    <w:lsdException w:name="caption" w:uiPriority="35" w:qFormat="1"/>
+    <w:lsdException w:name="Title" w:semiHidden="0" w:uiPriority="10" w:unhideWhenUsed="0" w:qFormat="1"/>
+    <w:lsdException w:name="Default Paragraph Font" w:uiPriority="1"/>
+    <w:lsdException w:name="Subtitle" w:semiHidden="0" w:uiPriority="11" w:unhideWhenUsed="0" w:qFormat="1"/>
+    <w:lsdException w:name="Strong" w:semiHidden="0" w:uiPriority="22" w:unhideWhenUsed="0" w:qFormat="1"/>
+    <w:lsdException w:name="Emphasis" w:semiHidden="0" w:uiPriority="20" w:unhideWhenUsed="0" w:qFormat="1"/>
+    <w:lsdException w:name="Table Grid" w:semiHidden="0" w:uiPriority="59" w:unhideWhenUsed="0"/>
+    <w:lsdException w:name="Placeholder Text" w:unhideWhenUsed="0"/>
+    <w:lsdException w:name="No Spacing" w:semiHidden="0" w:uiPriority="1" w:unhideWhenUsed="0" w:qFormat="1"/>
+    <w:lsdException w:name="Light Shading" w:semiHidden="0" w:uiPriority="60" w:unhideWhenUsed="0"/>
+    <w:lsdException w:name="Light List" w:semiHidden="0" w:uiPriority="61" w:unhideWhenUsed="0"/>
+    <w:lsdException w:name="Light Grid" w:semiHidden="0" w:uiPriority="62" w:unhideWhenUsed="0"/>
+    <w:lsdException w:name="Medium Shading 1" w:semiHidden="0" w:uiPriority="63" w:unhideWhenUsed="0"/>
+    <w:lsdException w:name="Medium Shading 2" w:semiHidden="0" w:uiPriority="64" w:unhideWhenUsed="0"/>
+    <w:lsdException w:name="Medium List 1" w:semiHidden="0" w:uiPriority="65" w:unhideWhenUsed="0"/>
+    <w:lsdException w:name="Medium List 2" w:semiHidden="0" w:uiPriority="66" w:unhideWhenUsed="0"/>
+    <w:lsdException w:name="Medium Grid 1" w:semiHidden="0" w:uiPriority="67" w:unhideWhenUsed="0"/>
+    <w:lsdException w:name="Medium Grid 2" w:semiHidden="0" w:uiPriority="68" w:unhideWhenUsed="0"/>
+    <w:lsdException w:name="Medium Grid 3" w:semiHidden="0" w:uiPriority="69" w:unhideWhenUsed="0"/>
+    <w:lsdException w:name="Dark List" w:semiHidden="0" w:uiPriority="70" w:unhideWhenUsed="0"/>
+    <w:lsdException w:name="Colorful Shading" w:semiHidden="0" w:uiPriority="71" w:unhideWhenUsed="0"/>
+    <w:lsdException w:name="Colorful List" w:semiHidden="0" w:uiPriority="72" w:unhideWhenUsed="0"/>
+    <w:lsdException w:name="Colorful Grid" w:semiHidden="0" w:uiPriority="73" w:unhideWhenUsed="0"/>
+    <w:lsdException w:name="Light Shading Accent 1" w:semiHidden="0" w:uiPriority="60" w:unhideWhenUsed="0"/>
+    <w:lsdException w:name="Light List Accent 1" w:semiHidden="0" w:uiPriority="61" w:unhideWhenUsed="0"/>
+    <w:lsdException w:name="Light Grid Accent 1" w:semiHidden="0" w:uiPriority="62" w:unhideWhenUsed="0"/>
+    <w:lsdException w:name="Medium Shading 1 Accent 1" w:semiHidden="0" w:uiPriority="63" w:unhideWhenUsed="0"/>
+    <w:lsdException w:name="Medium Shading 2 Accent 1" w:semiHidden="0" w:uiPriority="64" w:unhideWhenUsed="0"/>
+    <w:lsdException w:name="Medium List 1 Accent 1" w:semiHidden="0" w:uiPriority="65" w:unhideWhenUsed="0"/>
+    <w:lsdException w:name="Revision" w:unhideWhenUsed="0"/>
+    <w:lsdException w:name="List Paragraph" w:semiHidden="0" w:uiPriority="34" w:unhideWhenUsed="0" w:qFormat="1"/>
+    <w:lsdException w:name="Quote" w:semiHidden="0" w:uiPriority="29" w:unhideWhenUsed="0" w:qFormat="1"/>
+    <w:lsdException w:name="Intense Quote" w:semiHidden="0" w:uiPriority="30" w:unhideWhenUsed="0" w:qFormat="1"/>
+    <w:lsdException w:name="Medium List 2 Accent 1" w:semiHidden="0" w:uiPriority="66" w:unhideWhenUsed="0"/>
+    <w:lsdException w:name="Medium Grid 1 Accent 1" w:semiHidden="0" w:uiPriority="67" w:unhideWhenUsed="0"/>
+    <w:lsdException w:name="Medium Grid 2 Accent 1" w:semiHidden="0" w:uiPriority="68" w:unhideWhenUsed="0"/>
+    <w:lsdException w:name="Medium Grid 3 Accent 1" w:semiHidden="0" w:uiPriority="69" w:unhideWhenUsed="0"/>
+    <w:lsdException w:name="Dark List Accent 1" w:semiHidden="0" w:uiPriority="70" w:unhideWhenUsed="0"/>
+    <w:lsdException w:name="Colorful Shading Accent 1" w:semiHidden="0" w:uiPriority="71" w:unhideWhenUsed="0"/>
+    <w:lsdException w:name="Colorful List Accent 1" w:semiHidden="0" w:uiPriority="72" w:unhideWhenUsed="0"/>
+    <w:lsdException w:name="Colorful Grid Accent 1" w:semiHidden="0" w:uiPriority="73" w:unhideWhenUsed="0"/>
+    <w:lsdException w:name="Light Shading Accent 2" w:semiHidden="0" w:uiPriority="60" w:unhideWhenUsed="0"/>
+    <w:lsdException w:name="Light List Accent 2" w:semiHidden="0" w:uiPriority="61" w:unhideWhenUsed="0"/>
+    <w:lsdException w:name="Light Grid Accent 2" w:semiHidden="0" w:uiPriority="62" w:unhideWhenUsed="0"/>
+    <w:lsdException w:name="Medium Shading 1 Accent 2" w:semiHidden="0" w:uiPriority="63" w:unhideWhenUsed="0"/>
+    <w:lsdException w:name="Medium Shading 2 Accent 2" w:semiHidden="0" w:uiPriority="64" w:unhideWhenUsed="0"/>
+    <w:lsdException w:name="Medium List 1 Accent 2" w:semiHidden="0" w:uiPriority="65" w:unhideWhenUsed="0"/>
+    <w:lsdException w:name="Medium List 2 Accent 2" w:semiHidden="0" w:uiPriority="66" w:unhideWhenUsed="0"/>
+    <w:lsdException w:name="Medium Grid 1 Accent 2" w:semiHidden="0" w:uiPriority="67" w:unhideWhenUsed="0"/>
+    <w:lsdException w:name="Medium Grid 2 Accent 2" w:semiHidden="0" w:uiPriority="68" w:unhideWhenUsed="0"/>
+    <w:lsdException w:name="Medium Grid 3 Accent 2" w:semiHidden="0" w:uiPriority="69" w:unhideWhenUsed="0"/>
+    <w:lsdException w:name="Dark List Accent 2" w:semiHidden="0" w:uiPriority="70" w:unhideWhenUsed="0"/>
+    <w:lsdException w:name="Colorful Shading Accent 2" w:semiHidden="0" w:uiPriority="71" w:unhideWhenUsed="0"/>
+    <w:lsdException w:name="Colorful List Accent 2" w:semiHidden="0" w:uiPriority="72" w:unhideWhenUsed="0"/>
+    <w:lsdException w:name="Colorful Grid Accent 2" w:semiHidden="0" w:uiPriority="73" w:unhideWhenUsed="0"/>
+    <w:lsdException w:name="Light Shading Accent 3" w:semiHidden="0" w:uiPriority="60" w:unhideWhenUsed="0"/>
+    <w:lsdException w:name="Light List Accent 3" w:semiHidden="0" w:uiPriority="61" w:unhideWhenUsed="0"/>
+    <w:lsdException w:name="Light Grid Accent 3" w:semiHidden="0" w:uiPriority="62" w:unhideWhenUsed="0"/>
+    <w:lsdException w:name="Medium Shading 1 Accent 3" w:semiHidden="0" w:uiPriority="63" w:unhideWhenUsed="0"/>
+    <w:lsdException w:name="Medium Shading 2 Accent 3" w:semiHidden="0" w:uiPriority="64" w:unhideWhenUsed="0"/>
+    <w:lsdException w:name="Medium List 1 Accent 3" w:semiHidden="0" w:uiPriority="65" w:unhideWhenUsed="0"/>
+    <w:lsdException w:name="Medium List 2 Accent 3" w:semiHidden="0" w:uiPriority="66" w:unhideWhenUsed="0"/>
+    <w:lsdException w:name="Medium Grid 1 Accent 3" w:semiHidden="0" w:uiPriority="67" w:unhideWhenUsed="0"/>
+    <w:lsdException w:name="Medium Grid 2 Accent 3" w:semiHidden="0" w:uiPriority="68" w:unhideWhenUsed="0"/>
+    <w:lsdException w:name="Medium Grid 3 Accent 3" w:semiHidden="0" w:uiPriority="69" w:unhideWhenUsed="0"/>
+    <w:lsdException w:name="Dark List Accent 3" w:semiHidden="0" w:uiPriority="70" w:unhideWhenUsed="0"/>
+    <w:lsdException w:name="Colorful Shading Accent 3" w:semiHidden="0" w:uiPriority="71" w:unhideWhenUsed="0"/>
+    <w:lsdException w:name="Colorful List Accent 3" w:semiHidden="0" w:uiPriority="72" w:unhideWhenUsed="0"/>
+    <w:lsdException w:name="Colorful Grid Accent 3" w:semiHidden="0" w:uiPriority="73" w:unhideWhenUsed="0"/>
+    <w:lsdException w:name="Light Shading Accent 4" w:semiHidden="0" w:uiPriority="60" w:unhideWhenUsed="0"/>
+    <w:lsdException w:name="Light List Accent 4" w:semiHidden="0" w:uiPriority="61" w:unhideWhenUsed="0"/>
+    <w:lsdException w:name="Light Grid Accent 4" w:semiHidden="0" w:uiPriority="62" w:unhideWhenUsed="0"/>
+    <w:lsdException w:name="Medium Shading 1 Accent 4" w:semiHidden="0" w:uiPriority="63" w:unhideWhenUsed="0"/>
+    <w:lsdException w:name="Medium Shading 2 Accent 4" w:semiHidden="0" w:uiPriority="64" w:unhideWhenUsed="0"/>
+    <w:lsdException w:name="Medium List 1 Accent 4" w:semiHidden="0" w:uiPriority="65" w:unhideWhenUsed="0"/>
+    <w:lsdException w:name="Medium List 2 Accent 4" w:semiHidden="0" w:uiPriority="66" w:unhideWhenUsed="0"/>
+    <w:lsdException w:name="Medium Grid 1 Accent 4" w:semiHidden="0" w:uiPriority="67" w:unhideWhenUsed="0"/>
+    <w:lsdException w:name="Medium Grid 2 Accent 4" w:semiHidden="0" w:uiPriority="68" w:unhideWhenUsed="0"/>
+    <w:lsdException w:name="Medium Grid 3 Accent 4" w:semiHidden="0" w:uiPriority="69" w:unhideWhenUsed="0"/>
+    <w:lsdException w:name="Dark List Accent 4" w:semiHidden="0" w:uiPriority="70" w:unhideWhenUsed="0"/>
+    <w:lsdException w:name="Colorful Shading Accent 4" w:semiHidden="0" w:uiPriority="71" w:unhideWhenUsed="0"/>
+    <w:lsdException w:name="Colorful List Accent 4" w:semiHidden="0" w:uiPriority="72" w:unhideWhenUsed="0"/>
+    <w:lsdException w:name="Colorful Grid Accent 4" w:semiHidden="0" w:uiPriority="73" w:unhideWhenUsed="0"/>
+    <w:lsdException w:name="Light Shading Accent 5" w:semiHidden="0" w:uiPriority="60" w:unhideWhenUsed="0"/>
+    <w:lsdException w:name="Light List Accent 5" w:semiHidden="0" w:uiPriority="61" w:unhideWhenUsed="0"/>
+    <w:lsdException w:name="Light Grid Accent 5" w:semiHidden="0" w:uiPriority="62" w:unhideWhenUsed="0"/>
+    <w:lsdException w:name="Medium Shading 1 Accent 5" w:semiHidden="0" w:uiPriority="63" w:unhideWhenUsed="0"/>
+    <w:lsdException w:name="Medium Shading 2 Accent 5" w:semiHidden="0" w:uiPriority="64" w:unhideWhenUsed="0"/>
+    <w:lsdException w:name="Medium List 1 Accent 5" w:semiHidden="0" w:uiPriority="65" w:unhideWhenUsed="0"/>
+    <w:lsdException w:name="Medium List 2 Accent 5" w:semiHidden="0" w:uiPriority="66" w:unhideWhenUsed="0"/>
+    <w:lsdException w:name="Medium Grid 1 Accent 5" w:semiHidden="0" w:uiPriority="67" w:unhideWhenUsed="0"/>
+    <w:lsdException w:name="Medium Grid 2 Accent 5" w:semiHidden="0" w:uiPriority="68" w:unhideWhenUsed="0"/>
+    <w:lsdException w:name="Medium Grid 3 Accent 5" w:semiHidden="0" w:uiPriority="69" w:unhideWhenUsed="0"/>
+    <w:lsdException w:name="Dark List Accent 5" w:semiHidden="0" w:uiPriority="70" w:unhideWhenUsed="0"/>
+    <w:lsdException w:name="Colorful Shading Accent 5" w:semiHidden="0" w:uiPriority="71" w:unhideWhenUsed="0"/>
+    <w:lsdException w:name="Colorful List Accent 5" w:semiHidden="0" w:uiPriority="72" w:unhideWhenUsed="0"/>
+    <w:lsdException w:name="Colorful Grid Accent 5" w:semiHidden="0" w:uiPriority="73" w:unhideWhenUsed="0"/>
+    <w:lsdException w:name="Light Shading Accent 6" w:semiHidden="0" w:uiPriority="60" w:unhideWhenUsed="0"/>
+    <w:lsdException w:name="Light List Accent 6" w:semiHidden="0" w:uiPriority="61" w:unhideWhenUsed="0"/>
+    <w:lsdException w:name="Light Grid Accent 6" w:semiHidden="0" w:uiPriority="62" w:unhideWhenUsed="0"/>
+    <w:lsdException w:name="Medium Shading 1 Accent 6" w:semiHidden="0" w:uiPriority="63" w:unhideWhenUsed="0"/>
+    <w:lsdException w:name="Medium Shading 2 Accent 6" w:semiHidden="0" w:uiPriority="64" w:unhideWhenUsed="0"/>
+    <w:lsdException w:name="Medium List 1 Accent 6" w:semiHidden="0" w:uiPriority="65" w:unhideWhenUsed="0"/>
+    <w:lsdException w:name="Medium List 2 Accent 6" w:semiHidden="0" w:uiPriority="66" w:unhideWhenUsed="0"/>
+    <w:lsdException w:name="Medium Grid 1 Accent 6" w:semiHidden="0" w:uiPriority="67" w:unhideWhenUsed="0"/>
+    <w:lsdException w:name="Medium Grid 2 Accent 6" w:semiHidden="0" w:uiPriority="68" w:unhideWhenUsed="0"/>
+    <w:lsdException w:name="Medium Grid 3 Accent 6" w:semiHidden="0" w:uiPriority="69" w:unhideWhenUsed="0"/>
+    <w:lsdException w:name="Dark List Accent 6" w:semiHidden="0" w:uiPriority="70" w:unhideWhenUsed="0"/>
+    <w:lsdException w:name="Colorful Shading Accent 6" w:semiHidden="0" w:uiPriority="71" w:unhideWhenUsed="0"/>
+    <w:lsdException w:name="Colorful List Accent 6" w:semiHidden="0" w:uiPriority="72" w:unhideWhenUsed="0"/>
+    <w:lsdException w:name="Colorful Grid Accent 6" w:semiHidden="0" w:uiPriority="73" w:unhideWhenUsed="0"/>
+    <w:lsdException w:name="Subtle Emphasis" w:semiHidden="0" w:uiPriority="19" w:unhideWhenUsed="0" w:qFormat="1"/>
+    <w:lsdException w:name="Intense Emphasis" w:semiHidden="0" w:uiPriority="21" w:unhideWhenUsed="0" w:qFormat="1"/>
+    <w:lsdException w:name="Subtle Reference" w:semiHidden="0" w:uiPriority="31" w:unhideWhenUsed="0" w:qFormat="1"/>
+    <w:lsdException w:name="Intense Reference" w:semiHidden="0" w:uiPriority="32" w:unhideWhenUsed="0" w:qFormat="1"/>
+    <w:lsdException w:name="Book Title" w:semiHidden="0" w:uiPriority="33" w:unhideWhenUsed="0" w:qFormat="1"/>
+    <w:lsdException w:name="Bibliography" w:uiPriority="37"/>
+    <w:lsdException w:name="TOC Heading" w:uiPriority="39" w:qFormat="1"/>
+  </w:latentStyles>
+  <w:style w:type="paragraph" w:default="1" w:styleId="Normal">
+    <w:name w:val="Normal"/>
+    <w:qFormat/>
+    <w:pPr>
+      <w:spacing w:before="100"/>
+    </w:pPr>
+  </w:style>
+  <w:style w:type="character" w:default="1" w:styleId="DefaultParagraphFont">
+    <w:name w:val="Default Paragraph Font"/>
+    <w:uiPriority w:val="1"/>
+    <w:semiHidden/>
+    <w:unhideWhenUsed/>
+  </w:style>
+  <w:style w:type="table" w:default="1" w:styleId="TableNormal">
+    <w:name w:val="Normal Table"/>
+    <w:uiPriority w:val="99"/>
+    <w:semiHidden/>
+    <w:unhideWhenUsed/>
+    <w:tblPr>
+      <w:tblInd w:w="0" w:type="dxa"/>
+      <w:tblCellMar>
+        <w:top w:w="0" w:type="dxa"/>
+        <w:left w:w="108" w:type="dxa"/>
+        <w:bottom w:w="0" w:type="dxa"/>
+        <w:right w:w="108" w:type="dxa"/>
+      </w:tblCellMar>
+    </w:tblPr>
+  </w:style>
+  <w:style w:type="numbering" w:default="1" w:styleId="NoList">
+    <w:name w:val="No List"/>
+    <w:uiPriority w:val="99"/>
+    <w:semiHidden/>
+    <w:unhideWhenUsed/>
+  </w:style>
+  <w:style w:type="paragraph" w:styleId="BalloonText">
+    <w:name w:val="Balloon Text"/>
+    <w:basedOn w:val="Normal"/>
+    <w:link w:val="BalloonTextChar"/>
+    <w:uiPriority w:val="99"/>
+    <w:semiHidden/>
+    <w:unhideWhenUsed/>
+    <w:rsid w:val="007351FF"/>
+    <w:pPr>
+      <w:spacing w:before="0" w:after="0"/>
+    </w:pPr>
+    <w:rPr>
+      <w:rFonts w:ascii="Tahoma" w:hAnsi="Tahoma" w:cs="Tahoma"/>
+      <w:sz w:val="16"/>
+      <w:szCs w:val="16"/>
+    </w:rPr>
+  </w:style>
+  <w:style w:type="character" w:customStyle="1" w:styleId="BalloonTextChar">
+    <w:name w:val="Balloon Text Char"/>
+    <w:basedOn w:val="DefaultParagraphFont"/>
+    <w:link w:val="BalloonText"/>
+    <w:uiPriority w:val="99"/>
+    <w:semiHidden/>
+    <w:rsid w:val="007351FF"/>
+    <w:rPr>
+      <w:rFonts w:ascii="Tahoma" w:hAnsi="Tahoma" w:cs="Tahoma"/>
+      <w:sz w:val="16"/>
+      <w:szCs w:val="16"/>
+    </w:rPr>
+  </w:style>
+  <w:style w:type="character" w:styleId="Hyperlink">
+    <w:name w:val="Hyperlink"/>
+    <w:basedOn w:val="DefaultParagraphFont"/>
+    <w:uiPriority w:val="99"/>
+    <w:unhideWhenUsed/>
+    <w:rsid w:val="007351FF"/>
+    <w:rPr>
+      <w:color w:val="0000FF" w:themeColor="hyperlink"/>
+      <w:u w:val="single"/>
+    </w:rPr>
   </w:style>
 </w:styles>
 </file>

</xml_diff>

<commit_message>
Links to the d2pak mosfet from nxp
</commit_message>
<xml_diff>
--- a/MOSFET.docx
+++ b/MOSFET.docx
@@ -597,13 +597,30 @@
       <w:r>
         <w:br w:type="page"/>
       </w:r>
+    </w:p>
+    <w:p>
+      <w:pPr>
+        <w:rPr>
+          <w:noProof/>
+          <w:lang w:val="en-US"/>
+        </w:rPr>
+      </w:pPr>
+      <w:r>
+        <w:rPr>
+          <w:noProof/>
+          <w:lang w:val="en-US"/>
+        </w:rPr>
+        <w:t xml:space="preserve">Option 2: </w:t>
+      </w:r>
+      <w:r>
+        <w:rPr>
+          <w:noProof/>
+          <w:lang w:val="en-US"/>
+        </w:rPr>
+        <w:t>D2 pak from nxp</w:t>
+      </w:r>
       <w:bookmarkStart w:id="0" w:name="_GoBack"/>
       <w:bookmarkEnd w:id="0"/>
-    </w:p>
-    <w:p>
-      <w:r>
-        <w:t xml:space="preserve">Option 2: </w:t>
-      </w:r>
     </w:p>
     <w:p>
       <w:hyperlink r:id="rId9" w:history="1">
@@ -611,180 +628,63 @@
           <w:rPr>
             <w:rStyle w:val="Hyperlink"/>
           </w:rPr>
-          <w:t>http://www.ti.com/product/CSD13381F4/datasheet</w:t>
+          <w:t>http://www.nxp.com/documents/selection_guide/75017357.pdf</w:t>
         </w:r>
       </w:hyperlink>
     </w:p>
     <w:p/>
     <w:p>
       <w:r>
-        <w:rPr>
-          <w:noProof/>
-          <w:lang w:val="en-US"/>
-        </w:rPr>
-        <w:drawing>
-          <wp:inline distT="0" distB="0" distL="0" distR="0">
-            <wp:extent cx="5274310" cy="3225945"/>
-            <wp:effectExtent l="0" t="0" r="2540" b="0"/>
-            <wp:docPr id="5" name="Picture 5" descr="C:\Users\Anna\AppData\Local\Temp\datasheet.jpg"/>
-            <wp:cNvGraphicFramePr>
-              <a:graphicFrameLocks xmlns:a="http://schemas.openxmlformats.org/drawingml/2006/main" noChangeAspect="1"/>
-            </wp:cNvGraphicFramePr>
-            <a:graphic xmlns:a="http://schemas.openxmlformats.org/drawingml/2006/main">
-              <a:graphicData uri="http://schemas.openxmlformats.org/drawingml/2006/picture">
-                <pic:pic xmlns:pic="http://schemas.openxmlformats.org/drawingml/2006/picture">
-                  <pic:nvPicPr>
-                    <pic:cNvPr id="0" name="Picture 1" descr="C:\Users\Anna\AppData\Local\Temp\datasheet.jpg"/>
-                    <pic:cNvPicPr>
-                      <a:picLocks noChangeAspect="1" noChangeArrowheads="1"/>
-                    </pic:cNvPicPr>
-                  </pic:nvPicPr>
-                  <pic:blipFill>
-                    <a:blip r:embed="rId10" cstate="print">
-                      <a:extLst>
-                        <a:ext uri="{28A0092B-C50C-407E-A947-70E740481C1C}">
-                          <a14:useLocalDpi xmlns:a14="http://schemas.microsoft.com/office/drawing/2010/main" val="0"/>
-                        </a:ext>
-                      </a:extLst>
-                    </a:blip>
-                    <a:srcRect/>
-                    <a:stretch>
-                      <a:fillRect/>
-                    </a:stretch>
-                  </pic:blipFill>
-                  <pic:spPr bwMode="auto">
-                    <a:xfrm>
-                      <a:off x="0" y="0"/>
-                      <a:ext cx="5274310" cy="3225945"/>
-                    </a:xfrm>
-                    <a:prstGeom prst="rect">
-                      <a:avLst/>
-                    </a:prstGeom>
-                    <a:noFill/>
-                    <a:ln>
-                      <a:noFill/>
-                    </a:ln>
-                  </pic:spPr>
-                </pic:pic>
-              </a:graphicData>
-            </a:graphic>
-          </wp:inline>
-        </w:drawing>
-      </w:r>
+        <w:t xml:space="preserve">Details: </w:t>
+      </w:r>
+    </w:p>
+    <w:p>
+      <w:hyperlink r:id="rId10" w:history="1">
+        <w:r>
+          <w:rPr>
+            <w:rStyle w:val="Hyperlink"/>
+          </w:rPr>
+          <w:t>http://www.nxp.com/products/mosfets/standard_mosfets/PSMN1R5-30BLE.html#overview</w:t>
+        </w:r>
+      </w:hyperlink>
     </w:p>
     <w:p/>
     <w:p>
       <w:r>
-        <w:rPr>
-          <w:noProof/>
-          <w:lang w:val="en-US"/>
-        </w:rPr>
-        <w:drawing>
-          <wp:inline distT="0" distB="0" distL="0" distR="0">
-            <wp:extent cx="5274310" cy="4561979"/>
-            <wp:effectExtent l="0" t="0" r="2540" b="0"/>
-            <wp:docPr id="7" name="Picture 7" descr="C:\Users\Anna\AppData\Local\Temp\datasheet.jpg"/>
-            <wp:cNvGraphicFramePr>
-              <a:graphicFrameLocks xmlns:a="http://schemas.openxmlformats.org/drawingml/2006/main" noChangeAspect="1"/>
-            </wp:cNvGraphicFramePr>
-            <a:graphic xmlns:a="http://schemas.openxmlformats.org/drawingml/2006/main">
-              <a:graphicData uri="http://schemas.openxmlformats.org/drawingml/2006/picture">
-                <pic:pic xmlns:pic="http://schemas.openxmlformats.org/drawingml/2006/picture">
-                  <pic:nvPicPr>
-                    <pic:cNvPr id="0" name="Picture 2" descr="C:\Users\Anna\AppData\Local\Temp\datasheet.jpg"/>
-                    <pic:cNvPicPr>
-                      <a:picLocks noChangeAspect="1" noChangeArrowheads="1"/>
-                    </pic:cNvPicPr>
-                  </pic:nvPicPr>
-                  <pic:blipFill>
-                    <a:blip r:embed="rId11" cstate="print">
-                      <a:extLst>
-                        <a:ext uri="{28A0092B-C50C-407E-A947-70E740481C1C}">
-                          <a14:useLocalDpi xmlns:a14="http://schemas.microsoft.com/office/drawing/2010/main" val="0"/>
-                        </a:ext>
-                      </a:extLst>
-                    </a:blip>
-                    <a:srcRect/>
-                    <a:stretch>
-                      <a:fillRect/>
-                    </a:stretch>
-                  </pic:blipFill>
-                  <pic:spPr bwMode="auto">
-                    <a:xfrm>
-                      <a:off x="0" y="0"/>
-                      <a:ext cx="5274310" cy="4561979"/>
-                    </a:xfrm>
-                    <a:prstGeom prst="rect">
-                      <a:avLst/>
-                    </a:prstGeom>
-                    <a:noFill/>
-                    <a:ln>
-                      <a:noFill/>
-                    </a:ln>
-                  </pic:spPr>
-                </pic:pic>
-              </a:graphicData>
-            </a:graphic>
-          </wp:inline>
-        </w:drawing>
-      </w:r>
-    </w:p>
-    <w:p>
-      <w:r>
-        <w:rPr>
-          <w:noProof/>
-          <w:lang w:val="en-US"/>
-        </w:rPr>
-        <w:drawing>
-          <wp:inline distT="0" distB="0" distL="0" distR="0">
-            <wp:extent cx="5274310" cy="2357162"/>
-            <wp:effectExtent l="0" t="0" r="2540" b="5080"/>
-            <wp:docPr id="8" name="Picture 8" descr="C:\Users\Anna\AppData\Local\Temp\datasheet.jpg"/>
-            <wp:cNvGraphicFramePr>
-              <a:graphicFrameLocks xmlns:a="http://schemas.openxmlformats.org/drawingml/2006/main" noChangeAspect="1"/>
-            </wp:cNvGraphicFramePr>
-            <a:graphic xmlns:a="http://schemas.openxmlformats.org/drawingml/2006/main">
-              <a:graphicData uri="http://schemas.openxmlformats.org/drawingml/2006/picture">
-                <pic:pic xmlns:pic="http://schemas.openxmlformats.org/drawingml/2006/picture">
-                  <pic:nvPicPr>
-                    <pic:cNvPr id="0" name="Picture 3" descr="C:\Users\Anna\AppData\Local\Temp\datasheet.jpg"/>
-                    <pic:cNvPicPr>
-                      <a:picLocks noChangeAspect="1" noChangeArrowheads="1"/>
-                    </pic:cNvPicPr>
-                  </pic:nvPicPr>
-                  <pic:blipFill>
-                    <a:blip r:embed="rId12" cstate="print">
-                      <a:extLst>
-                        <a:ext uri="{28A0092B-C50C-407E-A947-70E740481C1C}">
-                          <a14:useLocalDpi xmlns:a14="http://schemas.microsoft.com/office/drawing/2010/main" val="0"/>
-                        </a:ext>
-                      </a:extLst>
-                    </a:blip>
-                    <a:srcRect/>
-                    <a:stretch>
-                      <a:fillRect/>
-                    </a:stretch>
-                  </pic:blipFill>
-                  <pic:spPr bwMode="auto">
-                    <a:xfrm>
-                      <a:off x="0" y="0"/>
-                      <a:ext cx="5274310" cy="2357162"/>
-                    </a:xfrm>
-                    <a:prstGeom prst="rect">
-                      <a:avLst/>
-                    </a:prstGeom>
-                    <a:noFill/>
-                    <a:ln>
-                      <a:noFill/>
-                    </a:ln>
-                  </pic:spPr>
-                </pic:pic>
-              </a:graphicData>
-            </a:graphic>
-          </wp:inline>
-        </w:drawing>
-      </w:r>
-    </w:p>
+        <w:t>Dimensions:</w:t>
+      </w:r>
+    </w:p>
+    <w:p>
+      <w:hyperlink r:id="rId11" w:history="1">
+        <w:r>
+          <w:rPr>
+            <w:rStyle w:val="Hyperlink"/>
+          </w:rPr>
+          <w:t>http://www.nxp.com/documents/outline_drawing/sot404a_po.pdf</w:t>
+        </w:r>
+      </w:hyperlink>
+    </w:p>
+    <w:p>
+      <w:hyperlink r:id="rId12" w:history="1">
+        <w:r>
+          <w:rPr>
+            <w:rStyle w:val="Hyperlink"/>
+          </w:rPr>
+          <w:t>http://www.nxp.com/documents/data_sheet/PSMN1R5-30BLE.pdf</w:t>
+        </w:r>
+      </w:hyperlink>
+    </w:p>
+    <w:p>
+      <w:hyperlink r:id="rId13" w:history="1">
+        <w:r>
+          <w:rPr>
+            <w:rStyle w:val="Hyperlink"/>
+          </w:rPr>
+          <w:t>http://www.nxp.com/documents/outline_drawing/sot404_po.pdf</w:t>
+        </w:r>
+      </w:hyperlink>
+    </w:p>
+    <w:p/>
     <w:sectPr>
       <w:pgSz w:w="11906" w:h="16838"/>
       <w:pgMar w:top="1440" w:right="1800" w:bottom="1440" w:left="1800" w:header="708" w:footer="708" w:gutter="0"/>

</xml_diff>